<commit_message>
Bozhidar add methods to interfaces
</commit_message>
<xml_diff>
--- a/RidePalBetter.docx
+++ b/RidePalBetter.docx
@@ -505,39 +505,19 @@
           <w:lang w:val="bg-BG"/>
         </w:rPr>
       </w:pPr>
-      <w:r>
-        <w:fldChar w:fldCharType="begin"/>
-      </w:r>
-      <w:r>
-        <w:instrText xml:space="preserve"> HYPERLINK \l "Въведение" </w:instrText>
-      </w:r>
-      <w:r>
-        <w:fldChar w:fldCharType="separate"/>
-      </w:r>
-      <w:r>
-        <w:rPr>
-          <w:rStyle w:val="Hyperlink"/>
-          <w:rFonts w:cs="Arial"/>
-          <w:bCs/>
-          <w:sz w:val="24"/>
-          <w:szCs w:val="24"/>
-          <w:lang w:val="bg-BG"/>
-        </w:rPr>
-        <w:t>Въведение</w:t>
-      </w:r>
-      <w:r>
-        <w:rPr>
-          <w:rStyle w:val="Hyperlink"/>
-          <w:rFonts w:cs="Arial"/>
-          <w:bCs/>
-          <w:sz w:val="24"/>
-          <w:szCs w:val="24"/>
-          <w:lang w:val="bg-BG"/>
-        </w:rPr>
-        <w:fldChar w:fldCharType="end"/>
-      </w:r>
-      <w:bookmarkStart w:id="1" w:name="_GoBack"/>
-      <w:bookmarkEnd w:id="1"/>
+      <w:hyperlink w:anchor="Въведение" w:history="1">
+        <w:r>
+          <w:rPr>
+            <w:rStyle w:val="Hyperlink"/>
+            <w:rFonts w:cs="Arial"/>
+            <w:bCs/>
+            <w:sz w:val="24"/>
+            <w:szCs w:val="24"/>
+            <w:lang w:val="bg-BG"/>
+          </w:rPr>
+          <w:t>Въведение</w:t>
+        </w:r>
+      </w:hyperlink>
     </w:p>
     <w:p>
       <w:pPr>
@@ -560,37 +540,19 @@
           <w:lang w:val="bg-BG"/>
         </w:rPr>
       </w:pPr>
-      <w:r>
-        <w:fldChar w:fldCharType="begin"/>
-      </w:r>
-      <w:r>
-        <w:instrText xml:space="preserve"> HYPERLINK \l "ОрганизацияНаТекущияДокумент" </w:instrText>
-      </w:r>
-      <w:r>
-        <w:fldChar w:fldCharType="separate"/>
-      </w:r>
-      <w:r>
-        <w:rPr>
-          <w:rStyle w:val="Hyperlink"/>
-          <w:rFonts w:cs="Arial"/>
-          <w:bCs/>
-          <w:sz w:val="24"/>
-          <w:szCs w:val="24"/>
-          <w:lang w:val="bg-BG"/>
-        </w:rPr>
-        <w:t>Организация на текущия документ</w:t>
-      </w:r>
-      <w:r>
-        <w:rPr>
-          <w:rStyle w:val="Hyperlink"/>
-          <w:rFonts w:cs="Arial"/>
-          <w:bCs/>
-          <w:sz w:val="24"/>
-          <w:szCs w:val="24"/>
-          <w:lang w:val="bg-BG"/>
-        </w:rPr>
-        <w:fldChar w:fldCharType="end"/>
-      </w:r>
+      <w:hyperlink w:anchor="ОрганизацияНаТекущияДокумент" w:history="1">
+        <w:r>
+          <w:rPr>
+            <w:rStyle w:val="Hyperlink"/>
+            <w:rFonts w:cs="Arial"/>
+            <w:bCs/>
+            <w:sz w:val="24"/>
+            <w:szCs w:val="24"/>
+            <w:lang w:val="bg-BG"/>
+          </w:rPr>
+          <w:t>Организация на текущия документ</w:t>
+        </w:r>
+      </w:hyperlink>
       <w:r>
         <w:rPr>
           <w:rFonts w:cs="Arial"/>
@@ -1036,10 +998,13 @@
         <w:spacing w:after="0" w:line="239" w:lineRule="auto"/>
         <w:contextualSpacing w:val="0"/>
         <w:rPr>
+          <w:rStyle w:val="Hyperlink"/>
           <w:rFonts w:cs="Arial"/>
           <w:bCs/>
-          <w:sz w:val="24"/>
-          <w:szCs w:val="24"/>
+          <w:color w:val="auto"/>
+          <w:sz w:val="24"/>
+          <w:szCs w:val="24"/>
+          <w:u w:val="none"/>
           <w:lang w:val="bg-BG"/>
         </w:rPr>
       </w:pPr>
@@ -1062,6 +1027,41 @@
         <w:pStyle w:val="ListParagraph"/>
         <w:widowControl w:val="0"/>
         <w:numPr>
+          <w:ilvl w:val="2"/>
+          <w:numId w:val="2"/>
+        </w:numPr>
+        <w:autoSpaceDE w:val="0"/>
+        <w:autoSpaceDN w:val="0"/>
+        <w:adjustRightInd w:val="0"/>
+        <w:spacing w:after="0" w:line="239" w:lineRule="auto"/>
+        <w:contextualSpacing w:val="0"/>
+        <w:rPr>
+          <w:rFonts w:cs="Arial"/>
+          <w:bCs/>
+          <w:sz w:val="24"/>
+          <w:szCs w:val="24"/>
+          <w:lang w:val="bg-BG"/>
+        </w:rPr>
+      </w:pPr>
+      <w:hyperlink w:anchor="други1" w:history="1">
+        <w:r>
+          <w:rPr>
+            <w:rStyle w:val="Hyperlink"/>
+            <w:rFonts w:cs="Arial"/>
+            <w:bCs/>
+            <w:sz w:val="24"/>
+            <w:szCs w:val="24"/>
+            <w:lang w:val="bg-BG"/>
+          </w:rPr>
+          <w:t>Други</w:t>
+        </w:r>
+      </w:hyperlink>
+    </w:p>
+    <w:p>
+      <w:pPr>
+        <w:pStyle w:val="ListParagraph"/>
+        <w:widowControl w:val="0"/>
+        <w:numPr>
           <w:ilvl w:val="1"/>
           <w:numId w:val="2"/>
         </w:numPr>
@@ -3083,7 +3083,7 @@
           <w:lang w:val="bg-BG"/>
         </w:rPr>
       </w:pPr>
-      <w:bookmarkStart w:id="2" w:name="Въведение"/>
+      <w:bookmarkStart w:id="1" w:name="Въведение"/>
       <w:r>
         <w:rPr>
           <w:b/>
@@ -3108,8 +3108,8 @@
           <w:lang w:val="bg-BG"/>
         </w:rPr>
       </w:pPr>
-      <w:bookmarkStart w:id="3" w:name="ОрганизацияНаТекущияДокумент"/>
-      <w:bookmarkEnd w:id="2"/>
+      <w:bookmarkStart w:id="2" w:name="ОрганизацияНаТекущияДокумент"/>
+      <w:bookmarkEnd w:id="1"/>
       <w:r>
         <w:rPr>
           <w:b/>
@@ -3134,8 +3134,8 @@
           <w:lang w:val="bg-BG"/>
         </w:rPr>
       </w:pPr>
-      <w:bookmarkStart w:id="4" w:name="ПредназначениеНаДокумента"/>
-      <w:bookmarkEnd w:id="3"/>
+      <w:bookmarkStart w:id="3" w:name="ПредназначениеНаДокумента"/>
+      <w:bookmarkEnd w:id="2"/>
       <w:r>
         <w:rPr>
           <w:b/>
@@ -3146,7 +3146,7 @@
         <w:t>Предназначение на документа</w:t>
       </w:r>
     </w:p>
-    <w:bookmarkEnd w:id="4"/>
+    <w:bookmarkEnd w:id="3"/>
     <w:p>
       <w:pPr>
         <w:pStyle w:val="ListParagraph"/>
@@ -3196,7 +3196,7 @@
           <w:lang w:val="bg-BG"/>
         </w:rPr>
       </w:pPr>
-      <w:bookmarkStart w:id="5" w:name="СписъкНаСтруктурите"/>
+      <w:bookmarkStart w:id="4" w:name="СписъкНаСтруктурите"/>
       <w:r>
         <w:rPr>
           <w:b/>
@@ -3207,7 +3207,7 @@
         <w:t>Списък на структурите</w:t>
       </w:r>
     </w:p>
-    <w:bookmarkEnd w:id="5"/>
+    <w:bookmarkEnd w:id="4"/>
     <w:p>
       <w:pPr>
         <w:pStyle w:val="ListParagraph"/>
@@ -3361,7 +3361,7 @@
           <w:lang w:val="bg-BG"/>
         </w:rPr>
       </w:pPr>
-      <w:bookmarkStart w:id="6" w:name="СтруктураНаДокумента"/>
+      <w:bookmarkStart w:id="5" w:name="СтруктураНаДокумента"/>
       <w:r>
         <w:rPr>
           <w:b/>
@@ -3471,8 +3471,8 @@
           <w:lang w:val="bg-BG"/>
         </w:rPr>
       </w:pPr>
-      <w:bookmarkStart w:id="7" w:name="ОбщиСведенияЗаСистемата"/>
-      <w:bookmarkEnd w:id="6"/>
+      <w:bookmarkStart w:id="6" w:name="ОбщиСведенияЗаСистемата"/>
+      <w:bookmarkEnd w:id="5"/>
       <w:r>
         <w:rPr>
           <w:b/>
@@ -3483,7 +3483,7 @@
         <w:t>Общи сведения за системата</w:t>
       </w:r>
     </w:p>
-    <w:bookmarkEnd w:id="7"/>
+    <w:bookmarkEnd w:id="6"/>
     <w:p>
       <w:pPr>
         <w:pStyle w:val="ListParagraph"/>
@@ -3542,7 +3542,7 @@
           <w:szCs w:val="24"/>
           <w:lang w:val="bg-BG"/>
         </w:rPr>
-        <w:t xml:space="preserve"> На практика, тя представлява вид социална мрежа за споделяне между служителите в рамките на дадена </w:t>
+        <w:t xml:space="preserve"> На практика, тя представлява вид </w:t>
       </w:r>
       <w:r>
         <w:rPr>
@@ -3552,7 +3552,7 @@
           <w:lang w:val="bg-BG"/>
         </w:rPr>
         <w:lastRenderedPageBreak/>
-        <w:t>организация за транспорт с лични автомобили до и от работа. Системата пази информация за регистрираните потребители и превозни средства. Тя предоставя възможност за комуникация между потребителите</w:t>
+        <w:t>социална мрежа за споделяне между служителите в рамките на дадена организация за транспорт с лични автомобили до и от работа. Системата пази информация за регистрираните потребители и превозни средства. Тя предоставя възможност за комуникация между потребителите</w:t>
       </w:r>
     </w:p>
     <w:p>
@@ -3569,7 +3569,7 @@
           <w:lang w:val="bg-BG"/>
         </w:rPr>
       </w:pPr>
-      <w:bookmarkStart w:id="8" w:name="РазширенТерминологиченРечник"/>
+      <w:bookmarkStart w:id="7" w:name="РазширенТерминологиченРечник"/>
       <w:r>
         <w:rPr>
           <w:b/>
@@ -3594,8 +3594,8 @@
           <w:lang w:val="bg-BG"/>
         </w:rPr>
       </w:pPr>
-      <w:bookmarkStart w:id="9" w:name="СписъкНаСофтуернитеЕлементи"/>
-      <w:bookmarkEnd w:id="8"/>
+      <w:bookmarkStart w:id="8" w:name="СписъкНаСофтуернитеЕлементи"/>
+      <w:bookmarkEnd w:id="7"/>
       <w:r>
         <w:rPr>
           <w:b/>
@@ -3606,7 +3606,7 @@
         <w:t xml:space="preserve">Списък на софтуерните елементи </w:t>
       </w:r>
     </w:p>
-    <w:bookmarkEnd w:id="9"/>
+    <w:bookmarkEnd w:id="8"/>
     <w:p>
       <w:pPr>
         <w:pStyle w:val="ListParagraph"/>
@@ -4247,7 +4247,7 @@
           <w:lang w:val="bg-BG"/>
         </w:rPr>
       </w:pPr>
-      <w:bookmarkStart w:id="10" w:name="ВсичкиДругиСпецифичниТермини"/>
+      <w:bookmarkStart w:id="9" w:name="ВсичкиДругиСпецифичниТермини"/>
       <w:r>
         <w:rPr>
           <w:b/>
@@ -4258,7 +4258,7 @@
         <w:t>Всички други специфични термини</w:t>
       </w:r>
     </w:p>
-    <w:bookmarkEnd w:id="10"/>
+    <w:bookmarkEnd w:id="9"/>
     <w:p>
       <w:pPr>
         <w:widowControl w:val="0"/>
@@ -6226,6 +6226,7 @@
           <w:sz w:val="24"/>
           <w:szCs w:val="24"/>
         </w:rPr>
+        <w:lastRenderedPageBreak/>
         <w:t xml:space="preserve">- </w:t>
       </w:r>
       <w:proofErr w:type="spellStart"/>
@@ -6389,7 +6390,6 @@
           <w:sz w:val="24"/>
           <w:szCs w:val="24"/>
         </w:rPr>
-        <w:lastRenderedPageBreak/>
         <w:t>на</w:t>
       </w:r>
       <w:proofErr w:type="spellEnd"/>
@@ -7554,7 +7554,7 @@
           <w:lang w:val="bg-BG"/>
         </w:rPr>
       </w:pPr>
-      <w:bookmarkStart w:id="11" w:name="ДекомпозицияНаМодулите"/>
+      <w:bookmarkStart w:id="10" w:name="ДекомпозицияНаМодулите"/>
       <w:r>
         <w:rPr>
           <w:b/>
@@ -7579,8 +7579,8 @@
           <w:lang w:val="bg-BG"/>
         </w:rPr>
       </w:pPr>
-      <w:bookmarkStart w:id="12" w:name="ОбщВидНаДекомпозицията"/>
-      <w:bookmarkEnd w:id="11"/>
+      <w:bookmarkStart w:id="11" w:name="ОбщВидНаДекомпозицията"/>
+      <w:bookmarkEnd w:id="10"/>
       <w:r>
         <w:rPr>
           <w:b/>
@@ -7591,7 +7591,7 @@
         <w:t>Общ вид на декомпозицията на модулите на системата</w:t>
       </w:r>
     </w:p>
-    <w:bookmarkEnd w:id="12"/>
+    <w:bookmarkEnd w:id="11"/>
     <w:p>
       <w:pPr>
         <w:pStyle w:val="ListParagraph"/>
@@ -7668,7 +7668,7 @@
           <w:lang w:val="bg-BG"/>
         </w:rPr>
       </w:pPr>
-      <w:bookmarkStart w:id="13" w:name="ТранспортниЗаявки"/>
+      <w:bookmarkStart w:id="12" w:name="ТранспортниЗаявки"/>
       <w:r>
         <w:rPr>
           <w:b/>
@@ -7679,7 +7679,7 @@
         <w:t>Транспортни заявки</w:t>
       </w:r>
     </w:p>
-    <w:bookmarkEnd w:id="13"/>
+    <w:bookmarkEnd w:id="12"/>
     <w:p>
       <w:pPr>
         <w:pStyle w:val="ListParagraph"/>
@@ -7757,7 +7757,7 @@
           <w:lang w:val="bg-BG"/>
         </w:rPr>
       </w:pPr>
-      <w:bookmarkStart w:id="14" w:name="ПредназначениеНаМодула1"/>
+      <w:bookmarkStart w:id="13" w:name="ПредназначениеНаМодула1"/>
       <w:r>
         <w:rPr>
           <w:b/>
@@ -7768,7 +7768,7 @@
         <w:t xml:space="preserve">Предназначение на модула </w:t>
       </w:r>
     </w:p>
-    <w:bookmarkEnd w:id="14"/>
+    <w:bookmarkEnd w:id="13"/>
     <w:p>
       <w:pPr>
         <w:pStyle w:val="ListParagraph"/>
@@ -7814,7 +7814,7 @@
           <w:lang w:val="bg-BG"/>
         </w:rPr>
       </w:pPr>
-      <w:bookmarkStart w:id="15" w:name="ОсновниОтговорности1"/>
+      <w:bookmarkStart w:id="14" w:name="ОсновниОтговорности1"/>
       <w:r>
         <w:rPr>
           <w:b/>
@@ -7825,7 +7825,7 @@
         <w:t xml:space="preserve">Основни отговорности в системата </w:t>
       </w:r>
     </w:p>
-    <w:bookmarkEnd w:id="15"/>
+    <w:bookmarkEnd w:id="14"/>
     <w:p>
       <w:pPr>
         <w:pStyle w:val="ListParagraph"/>
@@ -8022,7 +8022,7 @@
           <w:lang w:val="bg-BG"/>
         </w:rPr>
       </w:pPr>
-      <w:bookmarkStart w:id="16" w:name="ОписаниеНаИнтерфейсите1"/>
+      <w:bookmarkStart w:id="15" w:name="ОписаниеНаИнтерфейсите1"/>
       <w:r>
         <w:rPr>
           <w:b/>
@@ -8033,7 +8033,7 @@
         <w:t>Описание на интерфейсите</w:t>
       </w:r>
     </w:p>
-    <w:bookmarkEnd w:id="16"/>
+    <w:bookmarkEnd w:id="15"/>
     <w:p>
       <w:pPr>
         <w:pStyle w:val="ListParagraph"/>
@@ -8053,7 +8053,23 @@
           <w:sz w:val="28"/>
           <w:szCs w:val="28"/>
         </w:rPr>
-        <w:t>Virtual machine for algorithms for optimal graph</w:t>
+        <w:t>O</w:t>
+      </w:r>
+      <w:r>
+        <w:rPr>
+          <w:b/>
+          <w:sz w:val="28"/>
+          <w:szCs w:val="28"/>
+        </w:rPr>
+        <w:t>ptimal graph</w:t>
+      </w:r>
+      <w:r>
+        <w:rPr>
+          <w:b/>
+          <w:sz w:val="28"/>
+          <w:szCs w:val="28"/>
+        </w:rPr>
+        <w:t xml:space="preserve"> manager</w:t>
       </w:r>
     </w:p>
     <w:p>
@@ -8120,7 +8136,90 @@
           <w:sz w:val="28"/>
           <w:szCs w:val="28"/>
         </w:rPr>
-        <w:t>Logistics</w:t>
+        <w:t>Analysis</w:t>
+      </w:r>
+    </w:p>
+    <w:p>
+      <w:pPr>
+        <w:pStyle w:val="ListParagraph"/>
+        <w:ind w:left="3240"/>
+        <w:rPr>
+          <w:i/>
+          <w:sz w:val="24"/>
+          <w:szCs w:val="24"/>
+        </w:rPr>
+      </w:pPr>
+      <w:proofErr w:type="gramStart"/>
+      <w:r>
+        <w:rPr>
+          <w:i/>
+          <w:sz w:val="24"/>
+          <w:szCs w:val="24"/>
+        </w:rPr>
+        <w:t>public</w:t>
+      </w:r>
+      <w:proofErr w:type="gramEnd"/>
+      <w:r>
+        <w:rPr>
+          <w:i/>
+          <w:sz w:val="24"/>
+          <w:szCs w:val="24"/>
+        </w:rPr>
+        <w:t xml:space="preserve"> List&lt;</w:t>
+      </w:r>
+      <w:proofErr w:type="spellStart"/>
+      <w:r>
+        <w:rPr>
+          <w:i/>
+          <w:sz w:val="24"/>
+          <w:szCs w:val="24"/>
+        </w:rPr>
+        <w:t>AnalyzedInfo</w:t>
+      </w:r>
+      <w:proofErr w:type="spellEnd"/>
+      <w:r>
+        <w:rPr>
+          <w:i/>
+          <w:sz w:val="24"/>
+          <w:szCs w:val="24"/>
+        </w:rPr>
+        <w:t xml:space="preserve">&gt; </w:t>
+      </w:r>
+      <w:proofErr w:type="spellStart"/>
+      <w:r>
+        <w:rPr>
+          <w:i/>
+          <w:sz w:val="24"/>
+          <w:szCs w:val="24"/>
+        </w:rPr>
+        <w:t>AnalyzePaths</w:t>
+      </w:r>
+      <w:proofErr w:type="spellEnd"/>
+      <w:r>
+        <w:rPr>
+          <w:i/>
+          <w:sz w:val="24"/>
+          <w:szCs w:val="24"/>
+        </w:rPr>
+        <w:t>(</w:t>
+      </w:r>
+      <w:proofErr w:type="spellStart"/>
+      <w:r>
+        <w:rPr>
+          <w:i/>
+          <w:sz w:val="24"/>
+          <w:szCs w:val="24"/>
+        </w:rPr>
+        <w:t>LinkedList</w:t>
+      </w:r>
+      <w:proofErr w:type="spellEnd"/>
+      <w:r>
+        <w:rPr>
+          <w:i/>
+          <w:sz w:val="24"/>
+          <w:szCs w:val="24"/>
+        </w:rPr>
+        <w:t>&lt;Vertex&gt; paths)</w:t>
       </w:r>
     </w:p>
     <w:p>
@@ -8148,6 +8247,148 @@
     <w:p>
       <w:pPr>
         <w:pStyle w:val="ListParagraph"/>
+        <w:ind w:left="3240"/>
+        <w:rPr>
+          <w:i/>
+          <w:sz w:val="24"/>
+          <w:szCs w:val="24"/>
+        </w:rPr>
+      </w:pPr>
+      <w:proofErr w:type="gramStart"/>
+      <w:r>
+        <w:rPr>
+          <w:i/>
+          <w:sz w:val="24"/>
+          <w:szCs w:val="24"/>
+        </w:rPr>
+        <w:lastRenderedPageBreak/>
+        <w:t>public</w:t>
+      </w:r>
+      <w:proofErr w:type="gramEnd"/>
+      <w:r>
+        <w:rPr>
+          <w:i/>
+          <w:sz w:val="24"/>
+          <w:szCs w:val="24"/>
+        </w:rPr>
+        <w:t xml:space="preserve"> </w:t>
+      </w:r>
+      <w:proofErr w:type="spellStart"/>
+      <w:r>
+        <w:rPr>
+          <w:i/>
+          <w:sz w:val="24"/>
+          <w:szCs w:val="24"/>
+        </w:rPr>
+        <w:t>LinkedList</w:t>
+      </w:r>
+      <w:proofErr w:type="spellEnd"/>
+      <w:r>
+        <w:rPr>
+          <w:i/>
+          <w:sz w:val="24"/>
+          <w:szCs w:val="24"/>
+        </w:rPr>
+        <w:t xml:space="preserve">&lt;Vertex&gt; </w:t>
+      </w:r>
+      <w:proofErr w:type="spellStart"/>
+      <w:r>
+        <w:rPr>
+          <w:i/>
+          <w:sz w:val="24"/>
+          <w:szCs w:val="24"/>
+        </w:rPr>
+        <w:t>GetPath</w:t>
+      </w:r>
+      <w:proofErr w:type="spellEnd"/>
+      <w:r>
+        <w:rPr>
+          <w:i/>
+          <w:sz w:val="24"/>
+          <w:szCs w:val="24"/>
+        </w:rPr>
+        <w:t>(Vertex target)</w:t>
+      </w:r>
+    </w:p>
+    <w:p>
+      <w:pPr>
+        <w:pStyle w:val="ListParagraph"/>
+        <w:ind w:left="3240"/>
+        <w:rPr>
+          <w:i/>
+          <w:sz w:val="24"/>
+          <w:szCs w:val="24"/>
+        </w:rPr>
+      </w:pPr>
+      <w:proofErr w:type="gramStart"/>
+      <w:r>
+        <w:rPr>
+          <w:i/>
+          <w:sz w:val="24"/>
+          <w:szCs w:val="24"/>
+        </w:rPr>
+        <w:t>public</w:t>
+      </w:r>
+      <w:proofErr w:type="gramEnd"/>
+      <w:r>
+        <w:rPr>
+          <w:i/>
+          <w:sz w:val="24"/>
+          <w:szCs w:val="24"/>
+        </w:rPr>
+        <w:t xml:space="preserve"> </w:t>
+      </w:r>
+      <w:proofErr w:type="spellStart"/>
+      <w:r>
+        <w:rPr>
+          <w:i/>
+          <w:sz w:val="24"/>
+          <w:szCs w:val="24"/>
+        </w:rPr>
+        <w:t>LinkedList</w:t>
+      </w:r>
+      <w:proofErr w:type="spellEnd"/>
+      <w:r>
+        <w:rPr>
+          <w:i/>
+          <w:sz w:val="24"/>
+          <w:szCs w:val="24"/>
+        </w:rPr>
+        <w:t xml:space="preserve">&lt;Vertex&gt; </w:t>
+      </w:r>
+      <w:proofErr w:type="spellStart"/>
+      <w:r>
+        <w:rPr>
+          <w:i/>
+          <w:sz w:val="24"/>
+          <w:szCs w:val="24"/>
+        </w:rPr>
+        <w:t>GetPathByFilter</w:t>
+      </w:r>
+      <w:proofErr w:type="spellEnd"/>
+      <w:r>
+        <w:rPr>
+          <w:i/>
+          <w:sz w:val="24"/>
+          <w:szCs w:val="24"/>
+        </w:rPr>
+        <w:t xml:space="preserve">(Filter filter) </w:t>
+      </w:r>
+    </w:p>
+    <w:p>
+      <w:pPr>
+        <w:pStyle w:val="ListParagraph"/>
+        <w:ind w:left="3240"/>
+        <w:rPr>
+          <w:b/>
+          <w:sz w:val="28"/>
+          <w:szCs w:val="28"/>
+        </w:rPr>
+      </w:pPr>
+    </w:p>
+    <w:p>
+      <w:pPr>
+        <w:pStyle w:val="ListParagraph"/>
         <w:numPr>
           <w:ilvl w:val="3"/>
           <w:numId w:val="3"/>
@@ -8184,7 +8425,6 @@
           <w:szCs w:val="24"/>
           <w:lang w:val="bg-BG"/>
         </w:rPr>
-        <w:lastRenderedPageBreak/>
         <w:t xml:space="preserve">Комуникира с външна система от вида на </w:t>
       </w:r>
       <w:r>
@@ -8334,7 +8574,7 @@
           <w:sz w:val="28"/>
           <w:szCs w:val="28"/>
         </w:rPr>
-        <w:t>Algorithms for analytics</w:t>
+        <w:t>Algorithms for logistics</w:t>
       </w:r>
     </w:p>
     <w:p>
@@ -8354,6 +8594,107 @@
           <w:lang w:val="bg-BG"/>
         </w:rPr>
         <w:t>Изпълняват се алгоритмите за анализиране и обработване на информацията.</w:t>
+      </w:r>
+    </w:p>
+    <w:p>
+      <w:pPr>
+        <w:pStyle w:val="ListParagraph"/>
+        <w:ind w:left="3240"/>
+        <w:rPr>
+          <w:i/>
+          <w:sz w:val="24"/>
+          <w:szCs w:val="24"/>
+        </w:rPr>
+      </w:pPr>
+      <w:proofErr w:type="gramStart"/>
+      <w:r>
+        <w:rPr>
+          <w:i/>
+          <w:sz w:val="24"/>
+          <w:szCs w:val="24"/>
+        </w:rPr>
+        <w:t>public</w:t>
+      </w:r>
+      <w:proofErr w:type="gramEnd"/>
+      <w:r>
+        <w:rPr>
+          <w:i/>
+          <w:sz w:val="24"/>
+          <w:szCs w:val="24"/>
+        </w:rPr>
+        <w:t xml:space="preserve"> </w:t>
+      </w:r>
+      <w:proofErr w:type="spellStart"/>
+      <w:r>
+        <w:rPr>
+          <w:i/>
+          <w:sz w:val="24"/>
+          <w:szCs w:val="24"/>
+        </w:rPr>
+        <w:t>InfoAnalytics</w:t>
+      </w:r>
+      <w:proofErr w:type="spellEnd"/>
+      <w:r>
+        <w:rPr>
+          <w:i/>
+          <w:sz w:val="24"/>
+          <w:szCs w:val="24"/>
+        </w:rPr>
+        <w:t xml:space="preserve"> </w:t>
+      </w:r>
+      <w:proofErr w:type="spellStart"/>
+      <w:r>
+        <w:rPr>
+          <w:i/>
+          <w:sz w:val="24"/>
+          <w:szCs w:val="24"/>
+        </w:rPr>
+        <w:t>AnalyzeInformation</w:t>
+      </w:r>
+      <w:proofErr w:type="spellEnd"/>
+      <w:r>
+        <w:rPr>
+          <w:i/>
+          <w:sz w:val="24"/>
+          <w:szCs w:val="24"/>
+        </w:rPr>
+        <w:t>(</w:t>
+      </w:r>
+      <w:proofErr w:type="spellStart"/>
+      <w:r>
+        <w:rPr>
+          <w:i/>
+          <w:sz w:val="24"/>
+          <w:szCs w:val="24"/>
+        </w:rPr>
+        <w:t>TransportSessions</w:t>
+      </w:r>
+      <w:proofErr w:type="spellEnd"/>
+      <w:r>
+        <w:rPr>
+          <w:i/>
+          <w:sz w:val="24"/>
+          <w:szCs w:val="24"/>
+        </w:rPr>
+        <w:t xml:space="preserve"> </w:t>
+      </w:r>
+      <w:proofErr w:type="spellStart"/>
+      <w:r>
+        <w:rPr>
+          <w:i/>
+          <w:sz w:val="24"/>
+          <w:szCs w:val="24"/>
+        </w:rPr>
+        <w:t>transportSessions</w:t>
+      </w:r>
+      <w:proofErr w:type="spellEnd"/>
+      <w:r>
+        <w:rPr>
+          <w:i/>
+          <w:sz w:val="24"/>
+          <w:szCs w:val="24"/>
+        </w:rPr>
+        <w:t>)</w:t>
       </w:r>
     </w:p>
     <w:p>
@@ -8375,6 +8716,129 @@
           <w:sz w:val="28"/>
           <w:szCs w:val="28"/>
         </w:rPr>
+        <w:t>Algorithms efficiency preview</w:t>
+      </w:r>
+    </w:p>
+    <w:p>
+      <w:pPr>
+        <w:pStyle w:val="ListParagraph"/>
+        <w:ind w:left="3240"/>
+        <w:rPr>
+          <w:i/>
+          <w:sz w:val="24"/>
+          <w:szCs w:val="24"/>
+        </w:rPr>
+      </w:pPr>
+      <w:proofErr w:type="gramStart"/>
+      <w:r>
+        <w:rPr>
+          <w:i/>
+          <w:sz w:val="24"/>
+          <w:szCs w:val="24"/>
+        </w:rPr>
+        <w:t>public</w:t>
+      </w:r>
+      <w:proofErr w:type="gramEnd"/>
+      <w:r>
+        <w:rPr>
+          <w:i/>
+          <w:sz w:val="24"/>
+          <w:szCs w:val="24"/>
+        </w:rPr>
+        <w:t xml:space="preserve"> </w:t>
+      </w:r>
+      <w:proofErr w:type="spellStart"/>
+      <w:r>
+        <w:rPr>
+          <w:i/>
+          <w:sz w:val="24"/>
+          <w:szCs w:val="24"/>
+        </w:rPr>
+        <w:t>EfficencyStatus</w:t>
+      </w:r>
+      <w:proofErr w:type="spellEnd"/>
+      <w:r>
+        <w:rPr>
+          <w:i/>
+          <w:sz w:val="24"/>
+          <w:szCs w:val="24"/>
+        </w:rPr>
+        <w:t xml:space="preserve"> </w:t>
+      </w:r>
+      <w:proofErr w:type="spellStart"/>
+      <w:r>
+        <w:rPr>
+          <w:i/>
+          <w:sz w:val="24"/>
+          <w:szCs w:val="24"/>
+        </w:rPr>
+        <w:t>GetEfficencyStatus</w:t>
+      </w:r>
+      <w:proofErr w:type="spellEnd"/>
+      <w:r>
+        <w:rPr>
+          <w:i/>
+          <w:sz w:val="24"/>
+          <w:szCs w:val="24"/>
+        </w:rPr>
+        <w:t>(</w:t>
+      </w:r>
+      <w:proofErr w:type="spellStart"/>
+      <w:r>
+        <w:rPr>
+          <w:i/>
+          <w:sz w:val="24"/>
+          <w:szCs w:val="24"/>
+        </w:rPr>
+        <w:t>InfoAnalytics</w:t>
+      </w:r>
+      <w:proofErr w:type="spellEnd"/>
+      <w:r>
+        <w:rPr>
+          <w:i/>
+          <w:sz w:val="24"/>
+          <w:szCs w:val="24"/>
+        </w:rPr>
+        <w:t xml:space="preserve"> </w:t>
+      </w:r>
+      <w:proofErr w:type="spellStart"/>
+      <w:r>
+        <w:rPr>
+          <w:i/>
+          <w:sz w:val="24"/>
+          <w:szCs w:val="24"/>
+        </w:rPr>
+        <w:t>infoAnalytics</w:t>
+      </w:r>
+      <w:proofErr w:type="spellEnd"/>
+      <w:r>
+        <w:rPr>
+          <w:i/>
+          <w:sz w:val="24"/>
+          <w:szCs w:val="24"/>
+        </w:rPr>
+        <w:t>)</w:t>
+      </w:r>
+    </w:p>
+    <w:p>
+      <w:pPr>
+        <w:pStyle w:val="ListParagraph"/>
+        <w:numPr>
+          <w:ilvl w:val="4"/>
+          <w:numId w:val="3"/>
+        </w:numPr>
+        <w:rPr>
+          <w:b/>
+          <w:sz w:val="28"/>
+          <w:szCs w:val="28"/>
+        </w:rPr>
+      </w:pPr>
+      <w:r>
+        <w:rPr>
+          <w:b/>
+          <w:sz w:val="28"/>
+          <w:szCs w:val="28"/>
+        </w:rPr>
         <w:t>Information summary</w:t>
       </w:r>
     </w:p>
@@ -8445,6 +8909,932 @@
       <w:pPr>
         <w:pStyle w:val="ListParagraph"/>
         <w:numPr>
+          <w:ilvl w:val="2"/>
+          <w:numId w:val="3"/>
+        </w:numPr>
+        <w:rPr>
+          <w:b/>
+          <w:sz w:val="28"/>
+          <w:szCs w:val="28"/>
+        </w:rPr>
+      </w:pPr>
+      <w:bookmarkStart w:id="16" w:name="други1"/>
+      <w:proofErr w:type="spellStart"/>
+      <w:r>
+        <w:rPr>
+          <w:b/>
+          <w:sz w:val="28"/>
+          <w:szCs w:val="28"/>
+        </w:rPr>
+        <w:t>Други</w:t>
+      </w:r>
+      <w:proofErr w:type="spellEnd"/>
+    </w:p>
+    <w:bookmarkEnd w:id="16"/>
+    <w:p>
+      <w:pPr>
+        <w:pStyle w:val="ListParagraph"/>
+        <w:numPr>
+          <w:ilvl w:val="3"/>
+          <w:numId w:val="3"/>
+        </w:numPr>
+        <w:rPr>
+          <w:b/>
+          <w:sz w:val="28"/>
+          <w:szCs w:val="28"/>
+          <w:lang w:val="bg-BG"/>
+        </w:rPr>
+      </w:pPr>
+      <w:r>
+        <w:rPr>
+          <w:b/>
+          <w:sz w:val="28"/>
+          <w:szCs w:val="28"/>
+          <w:lang w:val="bg-BG"/>
+        </w:rPr>
+        <w:t>Грешки и изключения</w:t>
+      </w:r>
+    </w:p>
+    <w:p>
+      <w:pPr>
+        <w:pStyle w:val="ListParagraph"/>
+        <w:ind w:left="2880"/>
+        <w:rPr>
+          <w:sz w:val="24"/>
+          <w:szCs w:val="24"/>
+        </w:rPr>
+      </w:pPr>
+      <w:proofErr w:type="spellStart"/>
+      <w:r>
+        <w:rPr>
+          <w:sz w:val="24"/>
+          <w:szCs w:val="24"/>
+        </w:rPr>
+        <w:t>При</w:t>
+      </w:r>
+      <w:proofErr w:type="spellEnd"/>
+      <w:r>
+        <w:rPr>
+          <w:sz w:val="24"/>
+          <w:szCs w:val="24"/>
+        </w:rPr>
+        <w:t xml:space="preserve"> </w:t>
+      </w:r>
+      <w:proofErr w:type="spellStart"/>
+      <w:r>
+        <w:rPr>
+          <w:sz w:val="24"/>
+          <w:szCs w:val="24"/>
+        </w:rPr>
+        <w:t>възникване</w:t>
+      </w:r>
+      <w:proofErr w:type="spellEnd"/>
+      <w:r>
+        <w:rPr>
+          <w:sz w:val="24"/>
+          <w:szCs w:val="24"/>
+        </w:rPr>
+        <w:t xml:space="preserve"> </w:t>
+      </w:r>
+      <w:proofErr w:type="spellStart"/>
+      <w:r>
+        <w:rPr>
+          <w:sz w:val="24"/>
+          <w:szCs w:val="24"/>
+        </w:rPr>
+        <w:t>на</w:t>
+      </w:r>
+      <w:proofErr w:type="spellEnd"/>
+      <w:r>
+        <w:rPr>
+          <w:sz w:val="24"/>
+          <w:szCs w:val="24"/>
+        </w:rPr>
+        <w:t xml:space="preserve"> </w:t>
+      </w:r>
+      <w:proofErr w:type="spellStart"/>
+      <w:r>
+        <w:rPr>
+          <w:sz w:val="24"/>
+          <w:szCs w:val="24"/>
+        </w:rPr>
+        <w:t>грешка</w:t>
+      </w:r>
+      <w:proofErr w:type="spellEnd"/>
+      <w:r>
+        <w:rPr>
+          <w:sz w:val="24"/>
+          <w:szCs w:val="24"/>
+        </w:rPr>
+        <w:t xml:space="preserve"> </w:t>
+      </w:r>
+      <w:proofErr w:type="spellStart"/>
+      <w:r>
+        <w:rPr>
+          <w:sz w:val="24"/>
+          <w:szCs w:val="24"/>
+        </w:rPr>
+        <w:t>по</w:t>
+      </w:r>
+      <w:proofErr w:type="spellEnd"/>
+      <w:r>
+        <w:rPr>
+          <w:sz w:val="24"/>
+          <w:szCs w:val="24"/>
+        </w:rPr>
+        <w:t xml:space="preserve"> </w:t>
+      </w:r>
+      <w:proofErr w:type="spellStart"/>
+      <w:r>
+        <w:rPr>
+          <w:sz w:val="24"/>
+          <w:szCs w:val="24"/>
+        </w:rPr>
+        <w:t>време</w:t>
+      </w:r>
+      <w:proofErr w:type="spellEnd"/>
+      <w:r>
+        <w:rPr>
+          <w:sz w:val="24"/>
+          <w:szCs w:val="24"/>
+        </w:rPr>
+        <w:t xml:space="preserve"> </w:t>
+      </w:r>
+      <w:proofErr w:type="spellStart"/>
+      <w:r>
+        <w:rPr>
+          <w:sz w:val="24"/>
+          <w:szCs w:val="24"/>
+        </w:rPr>
+        <w:t>на</w:t>
+      </w:r>
+      <w:proofErr w:type="spellEnd"/>
+      <w:r>
+        <w:rPr>
+          <w:sz w:val="24"/>
+          <w:szCs w:val="24"/>
+        </w:rPr>
+        <w:t xml:space="preserve"> </w:t>
+      </w:r>
+      <w:proofErr w:type="spellStart"/>
+      <w:r>
+        <w:rPr>
+          <w:sz w:val="24"/>
+          <w:szCs w:val="24"/>
+        </w:rPr>
+        <w:t>работата</w:t>
+      </w:r>
+      <w:proofErr w:type="spellEnd"/>
+      <w:r>
+        <w:rPr>
+          <w:sz w:val="24"/>
+          <w:szCs w:val="24"/>
+        </w:rPr>
+        <w:t xml:space="preserve"> </w:t>
+      </w:r>
+      <w:proofErr w:type="spellStart"/>
+      <w:r>
+        <w:rPr>
+          <w:sz w:val="24"/>
+          <w:szCs w:val="24"/>
+        </w:rPr>
+        <w:t>на</w:t>
+      </w:r>
+      <w:proofErr w:type="spellEnd"/>
+      <w:r>
+        <w:rPr>
+          <w:sz w:val="24"/>
+          <w:szCs w:val="24"/>
+        </w:rPr>
+        <w:t xml:space="preserve"> </w:t>
+      </w:r>
+      <w:proofErr w:type="spellStart"/>
+      <w:r>
+        <w:rPr>
+          <w:sz w:val="24"/>
+          <w:szCs w:val="24"/>
+        </w:rPr>
+        <w:t>сървъра</w:t>
+      </w:r>
+      <w:proofErr w:type="spellEnd"/>
+      <w:r>
+        <w:rPr>
+          <w:sz w:val="24"/>
+          <w:szCs w:val="24"/>
+        </w:rPr>
+        <w:t xml:space="preserve">, </w:t>
+      </w:r>
+      <w:proofErr w:type="spellStart"/>
+      <w:r>
+        <w:rPr>
+          <w:sz w:val="24"/>
+          <w:szCs w:val="24"/>
+        </w:rPr>
+        <w:t>тя</w:t>
+      </w:r>
+      <w:proofErr w:type="spellEnd"/>
+      <w:r>
+        <w:rPr>
+          <w:sz w:val="24"/>
+          <w:szCs w:val="24"/>
+        </w:rPr>
+        <w:t xml:space="preserve"> </w:t>
+      </w:r>
+      <w:proofErr w:type="spellStart"/>
+      <w:r>
+        <w:rPr>
+          <w:sz w:val="24"/>
+          <w:szCs w:val="24"/>
+        </w:rPr>
+        <w:t>да</w:t>
+      </w:r>
+      <w:proofErr w:type="spellEnd"/>
+      <w:r>
+        <w:rPr>
+          <w:sz w:val="24"/>
+          <w:szCs w:val="24"/>
+        </w:rPr>
+        <w:t xml:space="preserve"> </w:t>
+      </w:r>
+      <w:proofErr w:type="spellStart"/>
+      <w:r>
+        <w:rPr>
+          <w:sz w:val="24"/>
+          <w:szCs w:val="24"/>
+        </w:rPr>
+        <w:t>се</w:t>
+      </w:r>
+      <w:proofErr w:type="spellEnd"/>
+      <w:r>
+        <w:rPr>
+          <w:sz w:val="24"/>
+          <w:szCs w:val="24"/>
+        </w:rPr>
+        <w:t xml:space="preserve"> </w:t>
+      </w:r>
+      <w:proofErr w:type="spellStart"/>
+      <w:r>
+        <w:rPr>
+          <w:sz w:val="24"/>
+          <w:szCs w:val="24"/>
+        </w:rPr>
+        <w:t>връща</w:t>
+      </w:r>
+      <w:proofErr w:type="spellEnd"/>
+      <w:r>
+        <w:rPr>
+          <w:sz w:val="24"/>
+          <w:szCs w:val="24"/>
+        </w:rPr>
+        <w:t xml:space="preserve"> </w:t>
+      </w:r>
+      <w:proofErr w:type="spellStart"/>
+      <w:r>
+        <w:rPr>
+          <w:sz w:val="24"/>
+          <w:szCs w:val="24"/>
+        </w:rPr>
+        <w:t>като</w:t>
+      </w:r>
+      <w:proofErr w:type="spellEnd"/>
+      <w:r>
+        <w:rPr>
+          <w:sz w:val="24"/>
+          <w:szCs w:val="24"/>
+        </w:rPr>
+        <w:t xml:space="preserve"> </w:t>
+      </w:r>
+      <w:proofErr w:type="spellStart"/>
+      <w:r>
+        <w:rPr>
+          <w:sz w:val="24"/>
+          <w:szCs w:val="24"/>
+        </w:rPr>
+        <w:t>грешен</w:t>
+      </w:r>
+      <w:proofErr w:type="spellEnd"/>
+      <w:r>
+        <w:rPr>
+          <w:sz w:val="24"/>
+          <w:szCs w:val="24"/>
+        </w:rPr>
+        <w:t xml:space="preserve"> </w:t>
+      </w:r>
+      <w:proofErr w:type="spellStart"/>
+      <w:r>
+        <w:rPr>
+          <w:sz w:val="24"/>
+          <w:szCs w:val="24"/>
+        </w:rPr>
+        <w:t>резултат</w:t>
+      </w:r>
+      <w:proofErr w:type="spellEnd"/>
+      <w:r>
+        <w:rPr>
+          <w:sz w:val="24"/>
+          <w:szCs w:val="24"/>
+        </w:rPr>
+        <w:t xml:space="preserve"> </w:t>
+      </w:r>
+      <w:proofErr w:type="spellStart"/>
+      <w:r>
+        <w:rPr>
+          <w:sz w:val="24"/>
+          <w:szCs w:val="24"/>
+        </w:rPr>
+        <w:t>от</w:t>
+      </w:r>
+      <w:proofErr w:type="spellEnd"/>
+      <w:r>
+        <w:rPr>
+          <w:sz w:val="24"/>
+          <w:szCs w:val="24"/>
+        </w:rPr>
+        <w:t xml:space="preserve"> </w:t>
+      </w:r>
+      <w:proofErr w:type="spellStart"/>
+      <w:r>
+        <w:rPr>
+          <w:sz w:val="24"/>
+          <w:szCs w:val="24"/>
+        </w:rPr>
+        <w:t>заявка</w:t>
+      </w:r>
+      <w:proofErr w:type="spellEnd"/>
+      <w:r>
+        <w:rPr>
+          <w:sz w:val="24"/>
+          <w:szCs w:val="24"/>
+        </w:rPr>
+        <w:t xml:space="preserve"> </w:t>
+      </w:r>
+      <w:proofErr w:type="spellStart"/>
+      <w:r>
+        <w:rPr>
+          <w:sz w:val="24"/>
+          <w:szCs w:val="24"/>
+        </w:rPr>
+        <w:t>на</w:t>
+      </w:r>
+      <w:proofErr w:type="spellEnd"/>
+      <w:r>
+        <w:rPr>
+          <w:sz w:val="24"/>
+          <w:szCs w:val="24"/>
+        </w:rPr>
+        <w:t xml:space="preserve"> </w:t>
+      </w:r>
+      <w:proofErr w:type="spellStart"/>
+      <w:r>
+        <w:rPr>
+          <w:sz w:val="24"/>
+          <w:szCs w:val="24"/>
+        </w:rPr>
+        <w:t>съответното</w:t>
+      </w:r>
+      <w:proofErr w:type="spellEnd"/>
+      <w:r>
+        <w:rPr>
+          <w:sz w:val="24"/>
+          <w:szCs w:val="24"/>
+        </w:rPr>
+        <w:t xml:space="preserve"> </w:t>
+      </w:r>
+      <w:proofErr w:type="spellStart"/>
+      <w:r>
+        <w:rPr>
+          <w:sz w:val="24"/>
+          <w:szCs w:val="24"/>
+        </w:rPr>
+        <w:t>приложение</w:t>
+      </w:r>
+      <w:proofErr w:type="spellEnd"/>
+      <w:r>
+        <w:rPr>
+          <w:sz w:val="24"/>
+          <w:szCs w:val="24"/>
+        </w:rPr>
+        <w:t xml:space="preserve">, </w:t>
+      </w:r>
+      <w:proofErr w:type="spellStart"/>
+      <w:r>
+        <w:rPr>
+          <w:sz w:val="24"/>
+          <w:szCs w:val="24"/>
+        </w:rPr>
+        <w:t>след</w:t>
+      </w:r>
+      <w:proofErr w:type="spellEnd"/>
+      <w:r>
+        <w:rPr>
+          <w:sz w:val="24"/>
+          <w:szCs w:val="24"/>
+        </w:rPr>
+        <w:t xml:space="preserve"> </w:t>
+      </w:r>
+      <w:proofErr w:type="spellStart"/>
+      <w:r>
+        <w:rPr>
+          <w:sz w:val="24"/>
+          <w:szCs w:val="24"/>
+        </w:rPr>
+        <w:t>което</w:t>
+      </w:r>
+      <w:proofErr w:type="spellEnd"/>
+      <w:r>
+        <w:rPr>
+          <w:sz w:val="24"/>
+          <w:szCs w:val="24"/>
+        </w:rPr>
+        <w:t xml:space="preserve"> </w:t>
+      </w:r>
+      <w:proofErr w:type="spellStart"/>
+      <w:r>
+        <w:rPr>
+          <w:sz w:val="24"/>
+          <w:szCs w:val="24"/>
+        </w:rPr>
+        <w:t>сървъра</w:t>
+      </w:r>
+      <w:proofErr w:type="spellEnd"/>
+      <w:r>
+        <w:rPr>
+          <w:sz w:val="24"/>
+          <w:szCs w:val="24"/>
+        </w:rPr>
+        <w:t xml:space="preserve"> </w:t>
+      </w:r>
+      <w:proofErr w:type="spellStart"/>
+      <w:r>
+        <w:rPr>
+          <w:sz w:val="24"/>
+          <w:szCs w:val="24"/>
+        </w:rPr>
+        <w:t>продължава</w:t>
+      </w:r>
+      <w:proofErr w:type="spellEnd"/>
+      <w:r>
+        <w:rPr>
+          <w:sz w:val="24"/>
+          <w:szCs w:val="24"/>
+        </w:rPr>
+        <w:t xml:space="preserve"> </w:t>
+      </w:r>
+      <w:proofErr w:type="spellStart"/>
+      <w:r>
+        <w:rPr>
+          <w:sz w:val="24"/>
+          <w:szCs w:val="24"/>
+        </w:rPr>
+        <w:t>нормално</w:t>
+      </w:r>
+      <w:proofErr w:type="spellEnd"/>
+      <w:r>
+        <w:rPr>
+          <w:sz w:val="24"/>
+          <w:szCs w:val="24"/>
+        </w:rPr>
+        <w:t xml:space="preserve"> </w:t>
+      </w:r>
+      <w:proofErr w:type="spellStart"/>
+      <w:r>
+        <w:rPr>
+          <w:sz w:val="24"/>
+          <w:szCs w:val="24"/>
+        </w:rPr>
+        <w:t>работата</w:t>
+      </w:r>
+      <w:proofErr w:type="spellEnd"/>
+      <w:r>
+        <w:rPr>
+          <w:sz w:val="24"/>
+          <w:szCs w:val="24"/>
+        </w:rPr>
+        <w:t xml:space="preserve"> </w:t>
+      </w:r>
+      <w:proofErr w:type="spellStart"/>
+      <w:r>
+        <w:rPr>
+          <w:sz w:val="24"/>
+          <w:szCs w:val="24"/>
+        </w:rPr>
+        <w:t>си</w:t>
+      </w:r>
+      <w:proofErr w:type="spellEnd"/>
+      <w:r>
+        <w:rPr>
+          <w:sz w:val="24"/>
+          <w:szCs w:val="24"/>
+        </w:rPr>
+        <w:t>.</w:t>
+      </w:r>
+    </w:p>
+    <w:p>
+      <w:pPr>
+        <w:pStyle w:val="ListParagraph"/>
+        <w:numPr>
+          <w:ilvl w:val="3"/>
+          <w:numId w:val="3"/>
+        </w:numPr>
+        <w:rPr>
+          <w:b/>
+          <w:sz w:val="28"/>
+          <w:szCs w:val="28"/>
+          <w:lang w:val="bg-BG"/>
+        </w:rPr>
+      </w:pPr>
+      <w:r>
+        <w:rPr>
+          <w:b/>
+          <w:sz w:val="28"/>
+          <w:szCs w:val="28"/>
+          <w:lang w:val="bg-BG"/>
+        </w:rPr>
+        <w:t>Зависимост от други елементи</w:t>
+      </w:r>
+    </w:p>
+    <w:p>
+      <w:pPr>
+        <w:pStyle w:val="ListParagraph"/>
+        <w:ind w:left="2880"/>
+        <w:rPr>
+          <w:sz w:val="24"/>
+          <w:szCs w:val="24"/>
+        </w:rPr>
+      </w:pPr>
+      <w:proofErr w:type="spellStart"/>
+      <w:r>
+        <w:rPr>
+          <w:sz w:val="24"/>
+          <w:szCs w:val="24"/>
+        </w:rPr>
+        <w:t>Модулът</w:t>
+      </w:r>
+      <w:proofErr w:type="spellEnd"/>
+      <w:r>
+        <w:rPr>
+          <w:sz w:val="24"/>
+          <w:szCs w:val="24"/>
+        </w:rPr>
+        <w:t xml:space="preserve"> </w:t>
+      </w:r>
+      <w:proofErr w:type="spellStart"/>
+      <w:r>
+        <w:rPr>
+          <w:sz w:val="24"/>
+          <w:szCs w:val="24"/>
+        </w:rPr>
+        <w:t>зависи</w:t>
+      </w:r>
+      <w:proofErr w:type="spellEnd"/>
+      <w:r>
+        <w:rPr>
+          <w:sz w:val="24"/>
+          <w:szCs w:val="24"/>
+        </w:rPr>
+        <w:t xml:space="preserve"> </w:t>
+      </w:r>
+      <w:proofErr w:type="spellStart"/>
+      <w:r>
+        <w:rPr>
+          <w:sz w:val="24"/>
+          <w:szCs w:val="24"/>
+        </w:rPr>
+        <w:t>от</w:t>
+      </w:r>
+      <w:proofErr w:type="spellEnd"/>
+      <w:r>
+        <w:rPr>
+          <w:sz w:val="24"/>
+          <w:szCs w:val="24"/>
+        </w:rPr>
+        <w:t xml:space="preserve"> </w:t>
+      </w:r>
+      <w:proofErr w:type="spellStart"/>
+      <w:r>
+        <w:rPr>
+          <w:sz w:val="24"/>
+          <w:szCs w:val="24"/>
+        </w:rPr>
+        <w:t>Базата</w:t>
+      </w:r>
+      <w:proofErr w:type="spellEnd"/>
+      <w:r>
+        <w:rPr>
+          <w:sz w:val="24"/>
+          <w:szCs w:val="24"/>
+        </w:rPr>
+        <w:t xml:space="preserve"> </w:t>
+      </w:r>
+      <w:proofErr w:type="spellStart"/>
+      <w:r>
+        <w:rPr>
+          <w:sz w:val="24"/>
+          <w:szCs w:val="24"/>
+        </w:rPr>
+        <w:t>от</w:t>
+      </w:r>
+      <w:proofErr w:type="spellEnd"/>
+      <w:r>
+        <w:rPr>
+          <w:sz w:val="24"/>
+          <w:szCs w:val="24"/>
+        </w:rPr>
+        <w:t xml:space="preserve"> </w:t>
+      </w:r>
+      <w:proofErr w:type="spellStart"/>
+      <w:r>
+        <w:rPr>
+          <w:sz w:val="24"/>
+          <w:szCs w:val="24"/>
+        </w:rPr>
+        <w:t>данни</w:t>
+      </w:r>
+      <w:proofErr w:type="spellEnd"/>
+      <w:r>
+        <w:rPr>
+          <w:sz w:val="24"/>
+          <w:szCs w:val="24"/>
+        </w:rPr>
+        <w:t xml:space="preserve">. </w:t>
+      </w:r>
+      <w:proofErr w:type="spellStart"/>
+      <w:r>
+        <w:rPr>
+          <w:sz w:val="24"/>
+          <w:szCs w:val="24"/>
+        </w:rPr>
+        <w:t>При</w:t>
+      </w:r>
+      <w:proofErr w:type="spellEnd"/>
+      <w:r>
+        <w:rPr>
+          <w:sz w:val="24"/>
+          <w:szCs w:val="24"/>
+        </w:rPr>
+        <w:t xml:space="preserve"> </w:t>
+      </w:r>
+      <w:proofErr w:type="spellStart"/>
+      <w:r>
+        <w:rPr>
+          <w:sz w:val="24"/>
+          <w:szCs w:val="24"/>
+        </w:rPr>
+        <w:t>грешка</w:t>
+      </w:r>
+      <w:proofErr w:type="spellEnd"/>
+      <w:r>
+        <w:rPr>
+          <w:sz w:val="24"/>
+          <w:szCs w:val="24"/>
+        </w:rPr>
+        <w:t xml:space="preserve"> </w:t>
+      </w:r>
+      <w:proofErr w:type="spellStart"/>
+      <w:r>
+        <w:rPr>
+          <w:sz w:val="24"/>
+          <w:szCs w:val="24"/>
+        </w:rPr>
+        <w:t>със</w:t>
+      </w:r>
+      <w:proofErr w:type="spellEnd"/>
+      <w:r>
+        <w:rPr>
+          <w:sz w:val="24"/>
+          <w:szCs w:val="24"/>
+        </w:rPr>
+        <w:t xml:space="preserve"> </w:t>
+      </w:r>
+      <w:proofErr w:type="spellStart"/>
+      <w:r>
+        <w:rPr>
+          <w:sz w:val="24"/>
+          <w:szCs w:val="24"/>
+        </w:rPr>
+        <w:t>свързването</w:t>
+      </w:r>
+      <w:proofErr w:type="spellEnd"/>
+      <w:r>
+        <w:rPr>
+          <w:sz w:val="24"/>
+          <w:szCs w:val="24"/>
+        </w:rPr>
+        <w:t xml:space="preserve"> с </w:t>
+      </w:r>
+      <w:proofErr w:type="spellStart"/>
+      <w:r>
+        <w:rPr>
+          <w:sz w:val="24"/>
+          <w:szCs w:val="24"/>
+        </w:rPr>
+        <w:t>нея</w:t>
+      </w:r>
+      <w:proofErr w:type="spellEnd"/>
+      <w:r>
+        <w:rPr>
+          <w:sz w:val="24"/>
+          <w:szCs w:val="24"/>
+        </w:rPr>
+        <w:t xml:space="preserve">, </w:t>
+      </w:r>
+      <w:proofErr w:type="spellStart"/>
+      <w:r>
+        <w:rPr>
+          <w:sz w:val="24"/>
+          <w:szCs w:val="24"/>
+        </w:rPr>
+        <w:t>приложението</w:t>
+      </w:r>
+      <w:proofErr w:type="spellEnd"/>
+      <w:r>
+        <w:rPr>
+          <w:sz w:val="24"/>
+          <w:szCs w:val="24"/>
+        </w:rPr>
+        <w:t xml:space="preserve"> </w:t>
+      </w:r>
+      <w:proofErr w:type="spellStart"/>
+      <w:r>
+        <w:rPr>
+          <w:sz w:val="24"/>
+          <w:szCs w:val="24"/>
+        </w:rPr>
+        <w:t>връща</w:t>
+      </w:r>
+      <w:proofErr w:type="spellEnd"/>
+      <w:r>
+        <w:rPr>
+          <w:sz w:val="24"/>
+          <w:szCs w:val="24"/>
+        </w:rPr>
+        <w:t xml:space="preserve"> </w:t>
+      </w:r>
+      <w:proofErr w:type="spellStart"/>
+      <w:r>
+        <w:rPr>
+          <w:sz w:val="24"/>
+          <w:szCs w:val="24"/>
+        </w:rPr>
+        <w:t>подходяща</w:t>
+      </w:r>
+      <w:proofErr w:type="spellEnd"/>
+      <w:r>
+        <w:rPr>
+          <w:sz w:val="24"/>
+          <w:szCs w:val="24"/>
+        </w:rPr>
+        <w:t xml:space="preserve"> </w:t>
+      </w:r>
+      <w:proofErr w:type="spellStart"/>
+      <w:r>
+        <w:rPr>
+          <w:sz w:val="24"/>
+          <w:szCs w:val="24"/>
+        </w:rPr>
+        <w:t>грешка</w:t>
+      </w:r>
+      <w:proofErr w:type="spellEnd"/>
+      <w:r>
+        <w:rPr>
+          <w:sz w:val="24"/>
+          <w:szCs w:val="24"/>
+        </w:rPr>
+        <w:t xml:space="preserve"> </w:t>
+      </w:r>
+      <w:proofErr w:type="spellStart"/>
+      <w:r>
+        <w:rPr>
+          <w:sz w:val="24"/>
+          <w:szCs w:val="24"/>
+        </w:rPr>
+        <w:t>на</w:t>
+      </w:r>
+      <w:proofErr w:type="spellEnd"/>
+      <w:r>
+        <w:rPr>
+          <w:sz w:val="24"/>
+          <w:szCs w:val="24"/>
+        </w:rPr>
+        <w:t xml:space="preserve"> </w:t>
+      </w:r>
+      <w:proofErr w:type="spellStart"/>
+      <w:r>
+        <w:rPr>
+          <w:sz w:val="24"/>
+          <w:szCs w:val="24"/>
+        </w:rPr>
+        <w:t>съответното</w:t>
+      </w:r>
+      <w:proofErr w:type="spellEnd"/>
+      <w:r>
+        <w:rPr>
+          <w:sz w:val="24"/>
+          <w:szCs w:val="24"/>
+        </w:rPr>
+        <w:t xml:space="preserve"> </w:t>
+      </w:r>
+      <w:proofErr w:type="spellStart"/>
+      <w:r>
+        <w:rPr>
+          <w:sz w:val="24"/>
+          <w:szCs w:val="24"/>
+        </w:rPr>
+        <w:t>приложение</w:t>
+      </w:r>
+      <w:proofErr w:type="spellEnd"/>
+      <w:r>
+        <w:rPr>
+          <w:sz w:val="24"/>
+          <w:szCs w:val="24"/>
+        </w:rPr>
+        <w:t xml:space="preserve"> и </w:t>
+      </w:r>
+      <w:proofErr w:type="spellStart"/>
+      <w:r>
+        <w:rPr>
+          <w:sz w:val="24"/>
+          <w:szCs w:val="24"/>
+        </w:rPr>
+        <w:t>известява</w:t>
+      </w:r>
+      <w:proofErr w:type="spellEnd"/>
+      <w:r>
+        <w:rPr>
+          <w:sz w:val="24"/>
+          <w:szCs w:val="24"/>
+        </w:rPr>
+        <w:t xml:space="preserve"> </w:t>
+      </w:r>
+      <w:proofErr w:type="spellStart"/>
+      <w:r>
+        <w:rPr>
+          <w:sz w:val="24"/>
+          <w:szCs w:val="24"/>
+        </w:rPr>
+        <w:t>системния</w:t>
+      </w:r>
+      <w:proofErr w:type="spellEnd"/>
+      <w:r>
+        <w:rPr>
+          <w:sz w:val="24"/>
+          <w:szCs w:val="24"/>
+        </w:rPr>
+        <w:t xml:space="preserve"> </w:t>
+      </w:r>
+      <w:proofErr w:type="spellStart"/>
+      <w:r>
+        <w:rPr>
+          <w:sz w:val="24"/>
+          <w:szCs w:val="24"/>
+        </w:rPr>
+        <w:t>администратор</w:t>
+      </w:r>
+      <w:proofErr w:type="spellEnd"/>
+      <w:r>
+        <w:rPr>
+          <w:sz w:val="24"/>
+          <w:szCs w:val="24"/>
+        </w:rPr>
+        <w:t>.</w:t>
+      </w:r>
+    </w:p>
+    <w:p>
+      <w:pPr>
+        <w:pStyle w:val="ListParagraph"/>
+        <w:ind w:left="2880"/>
+        <w:rPr>
+          <w:sz w:val="24"/>
+          <w:szCs w:val="24"/>
+        </w:rPr>
+      </w:pPr>
+    </w:p>
+    <w:p>
+      <w:pPr>
+        <w:pStyle w:val="ListParagraph"/>
+        <w:ind w:left="2880"/>
+        <w:rPr>
+          <w:sz w:val="24"/>
+          <w:szCs w:val="24"/>
+        </w:rPr>
+      </w:pPr>
+    </w:p>
+    <w:p>
+      <w:pPr>
+        <w:pStyle w:val="ListParagraph"/>
+        <w:ind w:left="2880"/>
+        <w:rPr>
+          <w:b/>
+          <w:sz w:val="24"/>
+          <w:szCs w:val="24"/>
+          <w:lang w:val="bg-BG"/>
+        </w:rPr>
+      </w:pPr>
+    </w:p>
+    <w:p>
+      <w:pPr>
+        <w:pStyle w:val="ListParagraph"/>
+        <w:numPr>
           <w:ilvl w:val="1"/>
           <w:numId w:val="3"/>
         </w:numPr>
@@ -8463,6 +9853,7 @@
           <w:szCs w:val="28"/>
           <w:lang w:val="bg-BG"/>
         </w:rPr>
+        <w:lastRenderedPageBreak/>
         <w:t>Чат</w:t>
       </w:r>
     </w:p>
@@ -8743,7 +10134,6 @@
           <w:sz w:val="28"/>
           <w:szCs w:val="28"/>
         </w:rPr>
-        <w:lastRenderedPageBreak/>
         <w:t>Send Text</w:t>
       </w:r>
     </w:p>
@@ -8851,6 +10241,72 @@
     <w:p>
       <w:pPr>
         <w:pStyle w:val="ListParagraph"/>
+        <w:ind w:left="2880"/>
+        <w:rPr>
+          <w:sz w:val="24"/>
+          <w:szCs w:val="24"/>
+          <w:lang w:val="bg-BG"/>
+        </w:rPr>
+      </w:pPr>
+    </w:p>
+    <w:p>
+      <w:pPr>
+        <w:pStyle w:val="ListParagraph"/>
+        <w:ind w:left="2880"/>
+        <w:rPr>
+          <w:sz w:val="24"/>
+          <w:szCs w:val="24"/>
+          <w:lang w:val="bg-BG"/>
+        </w:rPr>
+      </w:pPr>
+    </w:p>
+    <w:p>
+      <w:pPr>
+        <w:pStyle w:val="ListParagraph"/>
+        <w:ind w:left="2880"/>
+        <w:rPr>
+          <w:sz w:val="24"/>
+          <w:szCs w:val="24"/>
+          <w:lang w:val="bg-BG"/>
+        </w:rPr>
+      </w:pPr>
+    </w:p>
+    <w:p>
+      <w:pPr>
+        <w:pStyle w:val="ListParagraph"/>
+        <w:ind w:left="2880"/>
+        <w:rPr>
+          <w:sz w:val="24"/>
+          <w:szCs w:val="24"/>
+          <w:lang w:val="bg-BG"/>
+        </w:rPr>
+      </w:pPr>
+    </w:p>
+    <w:p>
+      <w:pPr>
+        <w:pStyle w:val="ListParagraph"/>
+        <w:ind w:left="2880"/>
+        <w:rPr>
+          <w:sz w:val="24"/>
+          <w:szCs w:val="24"/>
+          <w:lang w:val="bg-BG"/>
+        </w:rPr>
+      </w:pPr>
+    </w:p>
+    <w:p>
+      <w:pPr>
+        <w:pStyle w:val="ListParagraph"/>
+        <w:ind w:left="2880"/>
+        <w:rPr>
+          <w:sz w:val="24"/>
+          <w:szCs w:val="24"/>
+          <w:lang w:val="bg-BG"/>
+        </w:rPr>
+      </w:pPr>
+    </w:p>
+    <w:p>
+      <w:pPr>
+        <w:pStyle w:val="ListParagraph"/>
         <w:numPr>
           <w:ilvl w:val="1"/>
           <w:numId w:val="3"/>
@@ -8869,7 +10325,8 @@
           <w:sz w:val="28"/>
           <w:szCs w:val="28"/>
         </w:rPr>
-        <w:t>Virtual machine for sessions</w:t>
+        <w:lastRenderedPageBreak/>
+        <w:t>Sessions Manager</w:t>
       </w:r>
     </w:p>
     <w:bookmarkEnd w:id="21"/>
@@ -9286,6 +10743,53 @@
     <w:p>
       <w:pPr>
         <w:pStyle w:val="ListParagraph"/>
+        <w:ind w:left="2880"/>
+        <w:rPr>
+          <w:i/>
+          <w:sz w:val="24"/>
+          <w:szCs w:val="24"/>
+        </w:rPr>
+      </w:pPr>
+      <w:proofErr w:type="gramStart"/>
+      <w:r>
+        <w:rPr>
+          <w:i/>
+          <w:sz w:val="24"/>
+          <w:szCs w:val="24"/>
+        </w:rPr>
+        <w:t>public</w:t>
+      </w:r>
+      <w:proofErr w:type="gramEnd"/>
+      <w:r>
+        <w:rPr>
+          <w:i/>
+          <w:sz w:val="24"/>
+          <w:szCs w:val="24"/>
+        </w:rPr>
+        <w:t xml:space="preserve"> void </w:t>
+      </w:r>
+      <w:proofErr w:type="spellStart"/>
+      <w:r>
+        <w:rPr>
+          <w:i/>
+          <w:sz w:val="24"/>
+          <w:szCs w:val="24"/>
+        </w:rPr>
+        <w:t>NotifyForExpiredSession</w:t>
+      </w:r>
+      <w:proofErr w:type="spellEnd"/>
+      <w:r>
+        <w:rPr>
+          <w:i/>
+          <w:sz w:val="24"/>
+          <w:szCs w:val="24"/>
+        </w:rPr>
+        <w:t>()</w:t>
+      </w:r>
+    </w:p>
+    <w:p>
+      <w:pPr>
+        <w:pStyle w:val="ListParagraph"/>
         <w:numPr>
           <w:ilvl w:val="3"/>
           <w:numId w:val="3"/>
@@ -9329,6 +10833,71 @@
     <w:p>
       <w:pPr>
         <w:pStyle w:val="ListParagraph"/>
+        <w:ind w:left="2880"/>
+        <w:rPr>
+          <w:i/>
+          <w:sz w:val="24"/>
+          <w:szCs w:val="24"/>
+        </w:rPr>
+      </w:pPr>
+      <w:proofErr w:type="gramStart"/>
+      <w:r>
+        <w:rPr>
+          <w:i/>
+          <w:sz w:val="24"/>
+          <w:szCs w:val="24"/>
+        </w:rPr>
+        <w:t>public</w:t>
+      </w:r>
+      <w:proofErr w:type="gramEnd"/>
+      <w:r>
+        <w:rPr>
+          <w:i/>
+          <w:sz w:val="24"/>
+          <w:szCs w:val="24"/>
+        </w:rPr>
+        <w:t xml:space="preserve"> </w:t>
+      </w:r>
+      <w:proofErr w:type="spellStart"/>
+      <w:r>
+        <w:rPr>
+          <w:i/>
+          <w:sz w:val="24"/>
+          <w:szCs w:val="24"/>
+        </w:rPr>
+        <w:t>UserConnectInfo</w:t>
+      </w:r>
+      <w:proofErr w:type="spellEnd"/>
+      <w:r>
+        <w:rPr>
+          <w:i/>
+          <w:sz w:val="24"/>
+          <w:szCs w:val="24"/>
+        </w:rPr>
+        <w:t xml:space="preserve"> </w:t>
+      </w:r>
+      <w:proofErr w:type="spellStart"/>
+      <w:r>
+        <w:rPr>
+          <w:i/>
+          <w:sz w:val="24"/>
+          <w:szCs w:val="24"/>
+        </w:rPr>
+        <w:t>GetCurrentUsers</w:t>
+      </w:r>
+      <w:proofErr w:type="spellEnd"/>
+      <w:r>
+        <w:rPr>
+          <w:i/>
+          <w:sz w:val="24"/>
+          <w:szCs w:val="24"/>
+        </w:rPr>
+        <w:t>()</w:t>
+      </w:r>
+    </w:p>
+    <w:p>
+      <w:pPr>
+        <w:pStyle w:val="ListParagraph"/>
         <w:numPr>
           <w:ilvl w:val="3"/>
           <w:numId w:val="3"/>
@@ -9366,9 +10935,193 @@
           <w:szCs w:val="24"/>
           <w:lang w:val="bg-BG"/>
         </w:rPr>
-        <w:lastRenderedPageBreak/>
         <w:t>Чрез обработката и поддръжката на сесиите се осигурява сигурност за системата.</w:t>
       </w:r>
+    </w:p>
+    <w:p>
+      <w:pPr>
+        <w:pStyle w:val="ListParagraph"/>
+        <w:ind w:left="2880"/>
+        <w:rPr>
+          <w:i/>
+          <w:sz w:val="24"/>
+          <w:szCs w:val="24"/>
+        </w:rPr>
+      </w:pPr>
+      <w:proofErr w:type="gramStart"/>
+      <w:r>
+        <w:rPr>
+          <w:i/>
+          <w:sz w:val="24"/>
+          <w:szCs w:val="24"/>
+        </w:rPr>
+        <w:t>public</w:t>
+      </w:r>
+      <w:proofErr w:type="gramEnd"/>
+      <w:r>
+        <w:rPr>
+          <w:i/>
+          <w:sz w:val="24"/>
+          <w:szCs w:val="24"/>
+        </w:rPr>
+        <w:t xml:space="preserve"> bool </w:t>
+      </w:r>
+      <w:proofErr w:type="spellStart"/>
+      <w:r>
+        <w:rPr>
+          <w:i/>
+          <w:sz w:val="24"/>
+          <w:szCs w:val="24"/>
+        </w:rPr>
+        <w:t>AuthenticateViaRemoteServer</w:t>
+      </w:r>
+      <w:proofErr w:type="spellEnd"/>
+      <w:r>
+        <w:rPr>
+          <w:i/>
+          <w:sz w:val="24"/>
+          <w:szCs w:val="24"/>
+        </w:rPr>
+        <w:t>()</w:t>
+      </w:r>
+    </w:p>
+    <w:p>
+      <w:pPr>
+        <w:pStyle w:val="ListParagraph"/>
+        <w:ind w:left="2880"/>
+        <w:rPr>
+          <w:i/>
+          <w:sz w:val="24"/>
+          <w:szCs w:val="24"/>
+        </w:rPr>
+      </w:pPr>
+      <w:proofErr w:type="gramStart"/>
+      <w:r>
+        <w:rPr>
+          <w:i/>
+          <w:sz w:val="24"/>
+          <w:szCs w:val="24"/>
+        </w:rPr>
+        <w:t>public</w:t>
+      </w:r>
+      <w:proofErr w:type="gramEnd"/>
+      <w:r>
+        <w:rPr>
+          <w:i/>
+          <w:sz w:val="24"/>
+          <w:szCs w:val="24"/>
+        </w:rPr>
+        <w:t xml:space="preserve"> bool </w:t>
+      </w:r>
+      <w:proofErr w:type="spellStart"/>
+      <w:r>
+        <w:rPr>
+          <w:i/>
+          <w:sz w:val="24"/>
+          <w:szCs w:val="24"/>
+        </w:rPr>
+        <w:t>IsAuthenticated</w:t>
+      </w:r>
+      <w:proofErr w:type="spellEnd"/>
+      <w:r>
+        <w:rPr>
+          <w:i/>
+          <w:sz w:val="24"/>
+          <w:szCs w:val="24"/>
+        </w:rPr>
+        <w:t>(User user)</w:t>
+      </w:r>
+    </w:p>
+    <w:p>
+      <w:pPr>
+        <w:pStyle w:val="ListParagraph"/>
+        <w:ind w:left="2880"/>
+        <w:rPr>
+          <w:i/>
+          <w:sz w:val="24"/>
+          <w:szCs w:val="24"/>
+        </w:rPr>
+      </w:pPr>
+      <w:proofErr w:type="gramStart"/>
+      <w:r>
+        <w:rPr>
+          <w:i/>
+          <w:sz w:val="24"/>
+          <w:szCs w:val="24"/>
+        </w:rPr>
+        <w:t>public</w:t>
+      </w:r>
+      <w:proofErr w:type="gramEnd"/>
+      <w:r>
+        <w:rPr>
+          <w:i/>
+          <w:sz w:val="24"/>
+          <w:szCs w:val="24"/>
+        </w:rPr>
+        <w:t xml:space="preserve"> bool </w:t>
+      </w:r>
+      <w:proofErr w:type="spellStart"/>
+      <w:r>
+        <w:rPr>
+          <w:i/>
+          <w:sz w:val="24"/>
+          <w:szCs w:val="24"/>
+        </w:rPr>
+        <w:t>IsAuthorized</w:t>
+      </w:r>
+      <w:proofErr w:type="spellEnd"/>
+      <w:r>
+        <w:rPr>
+          <w:i/>
+          <w:sz w:val="24"/>
+          <w:szCs w:val="24"/>
+        </w:rPr>
+        <w:t xml:space="preserve">(User user) </w:t>
+      </w:r>
+    </w:p>
+    <w:p>
+      <w:pPr>
+        <w:pStyle w:val="ListParagraph"/>
+        <w:ind w:left="2880"/>
+        <w:rPr>
+          <w:i/>
+          <w:sz w:val="24"/>
+          <w:szCs w:val="24"/>
+        </w:rPr>
+      </w:pPr>
+    </w:p>
+    <w:p>
+      <w:pPr>
+        <w:pStyle w:val="ListParagraph"/>
+        <w:ind w:left="2880"/>
+        <w:rPr>
+          <w:i/>
+          <w:sz w:val="24"/>
+          <w:szCs w:val="24"/>
+        </w:rPr>
+      </w:pPr>
+    </w:p>
+    <w:p>
+      <w:pPr>
+        <w:pStyle w:val="ListParagraph"/>
+        <w:ind w:left="2880"/>
+        <w:rPr>
+          <w:i/>
+          <w:sz w:val="24"/>
+          <w:szCs w:val="24"/>
+        </w:rPr>
+      </w:pPr>
+    </w:p>
+    <w:p>
+      <w:pPr>
+        <w:pStyle w:val="ListParagraph"/>
+        <w:ind w:left="2880"/>
+        <w:rPr>
+          <w:i/>
+          <w:sz w:val="24"/>
+          <w:szCs w:val="24"/>
+        </w:rPr>
+      </w:pPr>
     </w:p>
     <w:p>
       <w:pPr>
@@ -9656,6 +11409,53 @@
     <w:p>
       <w:pPr>
         <w:pStyle w:val="ListParagraph"/>
+        <w:ind w:left="2880"/>
+        <w:rPr>
+          <w:i/>
+          <w:sz w:val="24"/>
+          <w:szCs w:val="24"/>
+        </w:rPr>
+      </w:pPr>
+      <w:proofErr w:type="gramStart"/>
+      <w:r>
+        <w:rPr>
+          <w:i/>
+          <w:sz w:val="24"/>
+          <w:szCs w:val="24"/>
+        </w:rPr>
+        <w:t>public</w:t>
+      </w:r>
+      <w:proofErr w:type="gramEnd"/>
+      <w:r>
+        <w:rPr>
+          <w:i/>
+          <w:sz w:val="24"/>
+          <w:szCs w:val="24"/>
+        </w:rPr>
+        <w:t xml:space="preserve"> Profile </w:t>
+      </w:r>
+      <w:proofErr w:type="spellStart"/>
+      <w:r>
+        <w:rPr>
+          <w:i/>
+          <w:sz w:val="24"/>
+          <w:szCs w:val="24"/>
+        </w:rPr>
+        <w:t>GetCurrentProfile</w:t>
+      </w:r>
+      <w:proofErr w:type="spellEnd"/>
+      <w:r>
+        <w:rPr>
+          <w:i/>
+          <w:sz w:val="24"/>
+          <w:szCs w:val="24"/>
+        </w:rPr>
+        <w:t>()</w:t>
+      </w:r>
+    </w:p>
+    <w:p>
+      <w:pPr>
+        <w:pStyle w:val="ListParagraph"/>
         <w:numPr>
           <w:ilvl w:val="4"/>
           <w:numId w:val="3"/>
@@ -9682,20 +11482,205 @@
         <w:pStyle w:val="ListParagraph"/>
         <w:ind w:left="3240"/>
         <w:rPr>
-          <w:b/>
-          <w:sz w:val="28"/>
-          <w:szCs w:val="28"/>
-          <w:lang w:val="bg-BG"/>
-        </w:rPr>
-      </w:pPr>
-      <w:r>
-        <w:rPr>
-          <w:rFonts w:cs="Arial"/>
-          <w:sz w:val="24"/>
-          <w:szCs w:val="24"/>
-          <w:lang w:val="bg-BG"/>
-        </w:rPr>
+          <w:rFonts w:cs="Arial"/>
+          <w:sz w:val="24"/>
+          <w:szCs w:val="24"/>
+          <w:lang w:val="bg-BG"/>
+        </w:rPr>
+      </w:pPr>
+      <w:r>
+        <w:rPr>
+          <w:rFonts w:cs="Arial"/>
+          <w:sz w:val="24"/>
+          <w:szCs w:val="24"/>
+          <w:lang w:val="bg-BG"/>
+        </w:rPr>
+        <w:lastRenderedPageBreak/>
         <w:t>Пази информация относно активността на потребителя.</w:t>
+      </w:r>
+    </w:p>
+    <w:p>
+      <w:pPr>
+        <w:pStyle w:val="ListParagraph"/>
+        <w:ind w:left="3240"/>
+        <w:rPr>
+          <w:rFonts w:cs="Arial"/>
+          <w:i/>
+          <w:sz w:val="24"/>
+          <w:szCs w:val="24"/>
+        </w:rPr>
+      </w:pPr>
+      <w:proofErr w:type="gramStart"/>
+      <w:r>
+        <w:rPr>
+          <w:rFonts w:cs="Arial"/>
+          <w:i/>
+          <w:sz w:val="24"/>
+          <w:szCs w:val="24"/>
+        </w:rPr>
+        <w:t>public</w:t>
+      </w:r>
+      <w:proofErr w:type="gramEnd"/>
+      <w:r>
+        <w:rPr>
+          <w:rFonts w:cs="Arial"/>
+          <w:i/>
+          <w:sz w:val="24"/>
+          <w:szCs w:val="24"/>
+        </w:rPr>
+        <w:t xml:space="preserve"> Profile </w:t>
+      </w:r>
+      <w:proofErr w:type="spellStart"/>
+      <w:r>
+        <w:rPr>
+          <w:rFonts w:cs="Arial"/>
+          <w:i/>
+          <w:sz w:val="24"/>
+          <w:szCs w:val="24"/>
+        </w:rPr>
+        <w:t>GetProfileStatisticsByPeriod</w:t>
+      </w:r>
+      <w:proofErr w:type="spellEnd"/>
+      <w:r>
+        <w:rPr>
+          <w:rFonts w:cs="Arial"/>
+          <w:i/>
+          <w:sz w:val="24"/>
+          <w:szCs w:val="24"/>
+        </w:rPr>
+        <w:t>(</w:t>
+      </w:r>
+      <w:proofErr w:type="spellStart"/>
+      <w:r>
+        <w:rPr>
+          <w:rFonts w:cs="Arial"/>
+          <w:i/>
+          <w:sz w:val="24"/>
+          <w:szCs w:val="24"/>
+        </w:rPr>
+        <w:t>DateTime</w:t>
+      </w:r>
+      <w:proofErr w:type="spellEnd"/>
+      <w:r>
+        <w:rPr>
+          <w:rFonts w:cs="Arial"/>
+          <w:i/>
+          <w:sz w:val="24"/>
+          <w:szCs w:val="24"/>
+        </w:rPr>
+        <w:t xml:space="preserve"> </w:t>
+      </w:r>
+      <w:proofErr w:type="spellStart"/>
+      <w:r>
+        <w:rPr>
+          <w:rFonts w:cs="Arial"/>
+          <w:i/>
+          <w:sz w:val="24"/>
+          <w:szCs w:val="24"/>
+        </w:rPr>
+        <w:t>startDate</w:t>
+      </w:r>
+      <w:proofErr w:type="spellEnd"/>
+      <w:r>
+        <w:rPr>
+          <w:rFonts w:cs="Arial"/>
+          <w:i/>
+          <w:sz w:val="24"/>
+          <w:szCs w:val="24"/>
+        </w:rPr>
+        <w:t xml:space="preserve">, </w:t>
+      </w:r>
+      <w:proofErr w:type="spellStart"/>
+      <w:r>
+        <w:rPr>
+          <w:rFonts w:cs="Arial"/>
+          <w:i/>
+          <w:sz w:val="24"/>
+          <w:szCs w:val="24"/>
+        </w:rPr>
+        <w:t>DateTime</w:t>
+      </w:r>
+      <w:proofErr w:type="spellEnd"/>
+      <w:r>
+        <w:rPr>
+          <w:rFonts w:cs="Arial"/>
+          <w:i/>
+          <w:sz w:val="24"/>
+          <w:szCs w:val="24"/>
+        </w:rPr>
+        <w:t xml:space="preserve"> </w:t>
+      </w:r>
+      <w:proofErr w:type="spellStart"/>
+      <w:r>
+        <w:rPr>
+          <w:rFonts w:cs="Arial"/>
+          <w:i/>
+          <w:sz w:val="24"/>
+          <w:szCs w:val="24"/>
+        </w:rPr>
+        <w:t>endDate</w:t>
+      </w:r>
+      <w:proofErr w:type="spellEnd"/>
+      <w:r>
+        <w:rPr>
+          <w:rFonts w:cs="Arial"/>
+          <w:i/>
+          <w:sz w:val="24"/>
+          <w:szCs w:val="24"/>
+        </w:rPr>
+        <w:t>)</w:t>
+      </w:r>
+    </w:p>
+    <w:p>
+      <w:pPr>
+        <w:pStyle w:val="ListParagraph"/>
+        <w:ind w:left="3240"/>
+        <w:rPr>
+          <w:b/>
+          <w:i/>
+          <w:sz w:val="28"/>
+          <w:szCs w:val="28"/>
+        </w:rPr>
+      </w:pPr>
+      <w:proofErr w:type="gramStart"/>
+      <w:r>
+        <w:rPr>
+          <w:rFonts w:cs="Arial"/>
+          <w:i/>
+          <w:sz w:val="24"/>
+          <w:szCs w:val="24"/>
+        </w:rPr>
+        <w:t>public</w:t>
+      </w:r>
+      <w:proofErr w:type="gramEnd"/>
+      <w:r>
+        <w:rPr>
+          <w:rFonts w:cs="Arial"/>
+          <w:i/>
+          <w:sz w:val="24"/>
+          <w:szCs w:val="24"/>
+        </w:rPr>
+        <w:t xml:space="preserve"> List&lt;Profile&gt; </w:t>
+      </w:r>
+      <w:proofErr w:type="spellStart"/>
+      <w:r>
+        <w:rPr>
+          <w:rFonts w:cs="Arial"/>
+          <w:i/>
+          <w:sz w:val="24"/>
+          <w:szCs w:val="24"/>
+        </w:rPr>
+        <w:t>GetFriends</w:t>
+      </w:r>
+      <w:proofErr w:type="spellEnd"/>
+      <w:r>
+        <w:rPr>
+          <w:rFonts w:cs="Arial"/>
+          <w:i/>
+          <w:sz w:val="24"/>
+          <w:szCs w:val="24"/>
+        </w:rPr>
+        <w:t xml:space="preserve">(Profile profile) </w:t>
       </w:r>
     </w:p>
     <w:p>
@@ -9719,7 +11704,6 @@
           <w:szCs w:val="28"/>
           <w:lang w:val="bg-BG"/>
         </w:rPr>
-        <w:lastRenderedPageBreak/>
         <w:t>Лична информация</w:t>
       </w:r>
     </w:p>
@@ -9769,6 +11753,100 @@
     <w:p>
       <w:pPr>
         <w:pStyle w:val="ListParagraph"/>
+        <w:ind w:left="2880"/>
+        <w:rPr>
+          <w:i/>
+          <w:sz w:val="24"/>
+          <w:szCs w:val="24"/>
+        </w:rPr>
+      </w:pPr>
+      <w:proofErr w:type="gramStart"/>
+      <w:r>
+        <w:rPr>
+          <w:i/>
+          <w:sz w:val="24"/>
+          <w:szCs w:val="24"/>
+        </w:rPr>
+        <w:t>public</w:t>
+      </w:r>
+      <w:proofErr w:type="gramEnd"/>
+      <w:r>
+        <w:rPr>
+          <w:i/>
+          <w:sz w:val="24"/>
+          <w:szCs w:val="24"/>
+        </w:rPr>
+        <w:t xml:space="preserve"> User </w:t>
+      </w:r>
+      <w:proofErr w:type="spellStart"/>
+      <w:r>
+        <w:rPr>
+          <w:i/>
+          <w:sz w:val="24"/>
+          <w:szCs w:val="24"/>
+        </w:rPr>
+        <w:t>GetCurrentUser</w:t>
+      </w:r>
+      <w:proofErr w:type="spellEnd"/>
+      <w:r>
+        <w:rPr>
+          <w:i/>
+          <w:sz w:val="24"/>
+          <w:szCs w:val="24"/>
+        </w:rPr>
+        <w:t>()</w:t>
+      </w:r>
+    </w:p>
+    <w:p>
+      <w:pPr>
+        <w:pStyle w:val="ListParagraph"/>
+        <w:ind w:left="2880"/>
+        <w:rPr>
+          <w:i/>
+          <w:sz w:val="24"/>
+          <w:szCs w:val="24"/>
+        </w:rPr>
+      </w:pPr>
+      <w:proofErr w:type="gramStart"/>
+      <w:r>
+        <w:rPr>
+          <w:i/>
+          <w:sz w:val="24"/>
+          <w:szCs w:val="24"/>
+        </w:rPr>
+        <w:t>public</w:t>
+      </w:r>
+      <w:proofErr w:type="gramEnd"/>
+      <w:r>
+        <w:rPr>
+          <w:i/>
+          <w:sz w:val="24"/>
+          <w:szCs w:val="24"/>
+        </w:rPr>
+        <w:t xml:space="preserve"> bool </w:t>
+      </w:r>
+      <w:proofErr w:type="spellStart"/>
+      <w:r>
+        <w:rPr>
+          <w:i/>
+          <w:sz w:val="24"/>
+          <w:szCs w:val="24"/>
+        </w:rPr>
+        <w:t>IsAuthenticated</w:t>
+      </w:r>
+      <w:proofErr w:type="spellEnd"/>
+      <w:r>
+        <w:rPr>
+          <w:i/>
+          <w:sz w:val="24"/>
+          <w:szCs w:val="24"/>
+        </w:rPr>
+        <w:t>()</w:t>
+      </w:r>
+    </w:p>
+    <w:p>
+      <w:pPr>
+        <w:pStyle w:val="ListParagraph"/>
         <w:numPr>
           <w:ilvl w:val="4"/>
           <w:numId w:val="3"/>
@@ -9795,9 +11873,9 @@
         <w:pStyle w:val="ListParagraph"/>
         <w:ind w:left="3240"/>
         <w:rPr>
-          <w:b/>
-          <w:sz w:val="28"/>
-          <w:szCs w:val="28"/>
+          <w:rFonts w:cs="Arial"/>
+          <w:sz w:val="24"/>
+          <w:szCs w:val="24"/>
           <w:lang w:val="bg-BG"/>
         </w:rPr>
       </w:pPr>
@@ -9809,6 +11887,306 @@
           <w:lang w:val="bg-BG"/>
         </w:rPr>
         <w:t>Отговаря за вписването на крайните потребители в системата.</w:t>
+      </w:r>
+    </w:p>
+    <w:p>
+      <w:pPr>
+        <w:pStyle w:val="ListParagraph"/>
+        <w:ind w:left="3240"/>
+        <w:rPr>
+          <w:rFonts w:cs="Arial"/>
+          <w:i/>
+          <w:sz w:val="24"/>
+          <w:szCs w:val="24"/>
+        </w:rPr>
+      </w:pPr>
+      <w:proofErr w:type="gramStart"/>
+      <w:r>
+        <w:rPr>
+          <w:rFonts w:cs="Arial"/>
+          <w:i/>
+          <w:sz w:val="24"/>
+          <w:szCs w:val="24"/>
+        </w:rPr>
+        <w:t>public</w:t>
+      </w:r>
+      <w:proofErr w:type="gramEnd"/>
+      <w:r>
+        <w:rPr>
+          <w:rFonts w:cs="Arial"/>
+          <w:i/>
+          <w:sz w:val="24"/>
+          <w:szCs w:val="24"/>
+        </w:rPr>
+        <w:t xml:space="preserve"> string </w:t>
+      </w:r>
+      <w:proofErr w:type="spellStart"/>
+      <w:r>
+        <w:rPr>
+          <w:rFonts w:cs="Arial"/>
+          <w:i/>
+          <w:sz w:val="24"/>
+          <w:szCs w:val="24"/>
+        </w:rPr>
+        <w:t>GetUserName</w:t>
+      </w:r>
+      <w:proofErr w:type="spellEnd"/>
+      <w:r>
+        <w:rPr>
+          <w:rFonts w:cs="Arial"/>
+          <w:i/>
+          <w:sz w:val="24"/>
+          <w:szCs w:val="24"/>
+        </w:rPr>
+        <w:t>()</w:t>
+      </w:r>
+    </w:p>
+    <w:p>
+      <w:pPr>
+        <w:pStyle w:val="ListParagraph"/>
+        <w:ind w:left="3240"/>
+        <w:rPr>
+          <w:rFonts w:cs="Arial"/>
+          <w:i/>
+          <w:sz w:val="24"/>
+          <w:szCs w:val="24"/>
+        </w:rPr>
+      </w:pPr>
+      <w:proofErr w:type="gramStart"/>
+      <w:r>
+        <w:rPr>
+          <w:rFonts w:cs="Arial"/>
+          <w:i/>
+          <w:sz w:val="24"/>
+          <w:szCs w:val="24"/>
+        </w:rPr>
+        <w:t>public</w:t>
+      </w:r>
+      <w:proofErr w:type="gramEnd"/>
+      <w:r>
+        <w:rPr>
+          <w:rFonts w:cs="Arial"/>
+          <w:i/>
+          <w:sz w:val="24"/>
+          <w:szCs w:val="24"/>
+        </w:rPr>
+        <w:t xml:space="preserve"> string </w:t>
+      </w:r>
+      <w:proofErr w:type="spellStart"/>
+      <w:r>
+        <w:rPr>
+          <w:rFonts w:cs="Arial"/>
+          <w:i/>
+          <w:sz w:val="24"/>
+          <w:szCs w:val="24"/>
+        </w:rPr>
+        <w:t>GetPassword</w:t>
+      </w:r>
+      <w:proofErr w:type="spellEnd"/>
+      <w:r>
+        <w:rPr>
+          <w:rFonts w:cs="Arial"/>
+          <w:i/>
+          <w:sz w:val="24"/>
+          <w:szCs w:val="24"/>
+        </w:rPr>
+        <w:t>()</w:t>
+      </w:r>
+    </w:p>
+    <w:p>
+      <w:pPr>
+        <w:pStyle w:val="ListParagraph"/>
+        <w:ind w:left="3240"/>
+        <w:rPr>
+          <w:rFonts w:cs="Arial"/>
+          <w:i/>
+          <w:sz w:val="24"/>
+          <w:szCs w:val="24"/>
+        </w:rPr>
+      </w:pPr>
+      <w:proofErr w:type="gramStart"/>
+      <w:r>
+        <w:rPr>
+          <w:rFonts w:cs="Arial"/>
+          <w:i/>
+          <w:sz w:val="24"/>
+          <w:szCs w:val="24"/>
+        </w:rPr>
+        <w:t>public</w:t>
+      </w:r>
+      <w:proofErr w:type="gramEnd"/>
+      <w:r>
+        <w:rPr>
+          <w:rFonts w:cs="Arial"/>
+          <w:i/>
+          <w:sz w:val="24"/>
+          <w:szCs w:val="24"/>
+        </w:rPr>
+        <w:t xml:space="preserve"> bool </w:t>
+      </w:r>
+      <w:proofErr w:type="spellStart"/>
+      <w:r>
+        <w:rPr>
+          <w:rFonts w:cs="Arial"/>
+          <w:i/>
+          <w:sz w:val="24"/>
+          <w:szCs w:val="24"/>
+        </w:rPr>
+        <w:t>ValidateUserName</w:t>
+      </w:r>
+      <w:proofErr w:type="spellEnd"/>
+      <w:r>
+        <w:rPr>
+          <w:rFonts w:cs="Arial"/>
+          <w:i/>
+          <w:sz w:val="24"/>
+          <w:szCs w:val="24"/>
+        </w:rPr>
+        <w:t xml:space="preserve">(string </w:t>
+      </w:r>
+      <w:proofErr w:type="spellStart"/>
+      <w:r>
+        <w:rPr>
+          <w:rFonts w:cs="Arial"/>
+          <w:i/>
+          <w:sz w:val="24"/>
+          <w:szCs w:val="24"/>
+        </w:rPr>
+        <w:t>userName</w:t>
+      </w:r>
+      <w:proofErr w:type="spellEnd"/>
+      <w:r>
+        <w:rPr>
+          <w:rFonts w:cs="Arial"/>
+          <w:i/>
+          <w:sz w:val="24"/>
+          <w:szCs w:val="24"/>
+        </w:rPr>
+        <w:t>)</w:t>
+      </w:r>
+    </w:p>
+    <w:p>
+      <w:pPr>
+        <w:pStyle w:val="ListParagraph"/>
+        <w:ind w:left="3240"/>
+        <w:rPr>
+          <w:rFonts w:cs="Arial"/>
+          <w:i/>
+          <w:sz w:val="24"/>
+          <w:szCs w:val="24"/>
+        </w:rPr>
+      </w:pPr>
+      <w:proofErr w:type="gramStart"/>
+      <w:r>
+        <w:rPr>
+          <w:rFonts w:cs="Arial"/>
+          <w:i/>
+          <w:sz w:val="24"/>
+          <w:szCs w:val="24"/>
+        </w:rPr>
+        <w:t>public</w:t>
+      </w:r>
+      <w:proofErr w:type="gramEnd"/>
+      <w:r>
+        <w:rPr>
+          <w:rFonts w:cs="Arial"/>
+          <w:i/>
+          <w:sz w:val="24"/>
+          <w:szCs w:val="24"/>
+        </w:rPr>
+        <w:t xml:space="preserve"> bool </w:t>
+      </w:r>
+      <w:proofErr w:type="spellStart"/>
+      <w:r>
+        <w:rPr>
+          <w:rFonts w:cs="Arial"/>
+          <w:i/>
+          <w:sz w:val="24"/>
+          <w:szCs w:val="24"/>
+        </w:rPr>
+        <w:t>ValidatePassword</w:t>
+      </w:r>
+      <w:proofErr w:type="spellEnd"/>
+      <w:r>
+        <w:rPr>
+          <w:rFonts w:cs="Arial"/>
+          <w:i/>
+          <w:sz w:val="24"/>
+          <w:szCs w:val="24"/>
+        </w:rPr>
+        <w:t>(string password)</w:t>
+      </w:r>
+    </w:p>
+    <w:p>
+      <w:pPr>
+        <w:pStyle w:val="ListParagraph"/>
+        <w:ind w:left="3240"/>
+        <w:rPr>
+          <w:rFonts w:cs="Arial"/>
+          <w:i/>
+          <w:sz w:val="24"/>
+          <w:szCs w:val="24"/>
+        </w:rPr>
+      </w:pPr>
+      <w:proofErr w:type="gramStart"/>
+      <w:r>
+        <w:rPr>
+          <w:rFonts w:cs="Arial"/>
+          <w:i/>
+          <w:sz w:val="24"/>
+          <w:szCs w:val="24"/>
+        </w:rPr>
+        <w:t>public</w:t>
+      </w:r>
+      <w:proofErr w:type="gramEnd"/>
+      <w:r>
+        <w:rPr>
+          <w:rFonts w:cs="Arial"/>
+          <w:i/>
+          <w:sz w:val="24"/>
+          <w:szCs w:val="24"/>
+        </w:rPr>
+        <w:t xml:space="preserve"> void </w:t>
+      </w:r>
+      <w:proofErr w:type="spellStart"/>
+      <w:r>
+        <w:rPr>
+          <w:rFonts w:cs="Arial"/>
+          <w:i/>
+          <w:sz w:val="24"/>
+          <w:szCs w:val="24"/>
+        </w:rPr>
+        <w:t>SendLoginRequest</w:t>
+      </w:r>
+      <w:proofErr w:type="spellEnd"/>
+      <w:r>
+        <w:rPr>
+          <w:rFonts w:cs="Arial"/>
+          <w:i/>
+          <w:sz w:val="24"/>
+          <w:szCs w:val="24"/>
+        </w:rPr>
+        <w:t xml:space="preserve">(string </w:t>
+      </w:r>
+      <w:proofErr w:type="spellStart"/>
+      <w:r>
+        <w:rPr>
+          <w:rFonts w:cs="Arial"/>
+          <w:i/>
+          <w:sz w:val="24"/>
+          <w:szCs w:val="24"/>
+        </w:rPr>
+        <w:t>userName</w:t>
+      </w:r>
+      <w:proofErr w:type="spellEnd"/>
+      <w:r>
+        <w:rPr>
+          <w:rFonts w:cs="Arial"/>
+          <w:i/>
+          <w:sz w:val="24"/>
+          <w:szCs w:val="24"/>
+        </w:rPr>
+        <w:t>, string password)</w:t>
       </w:r>
     </w:p>
     <w:p>
@@ -9840,9 +12218,9 @@
         <w:pStyle w:val="ListParagraph"/>
         <w:ind w:left="3240"/>
         <w:rPr>
-          <w:b/>
-          <w:sz w:val="28"/>
-          <w:szCs w:val="28"/>
+          <w:rFonts w:cs="Arial"/>
+          <w:sz w:val="24"/>
+          <w:szCs w:val="24"/>
           <w:lang w:val="bg-BG"/>
         </w:rPr>
       </w:pPr>
@@ -9854,6 +12232,58 @@
           <w:lang w:val="bg-BG"/>
         </w:rPr>
         <w:t>Отговаря за отписването на крайните потребители в системата.</w:t>
+      </w:r>
+    </w:p>
+    <w:p>
+      <w:pPr>
+        <w:pStyle w:val="ListParagraph"/>
+        <w:ind w:left="3240"/>
+        <w:rPr>
+          <w:b/>
+          <w:i/>
+          <w:sz w:val="28"/>
+          <w:szCs w:val="28"/>
+        </w:rPr>
+      </w:pPr>
+      <w:proofErr w:type="gramStart"/>
+      <w:r>
+        <w:rPr>
+          <w:rFonts w:cs="Arial"/>
+          <w:i/>
+          <w:sz w:val="24"/>
+          <w:szCs w:val="24"/>
+        </w:rPr>
+        <w:t>public</w:t>
+      </w:r>
+      <w:proofErr w:type="gramEnd"/>
+      <w:r>
+        <w:rPr>
+          <w:rFonts w:cs="Arial"/>
+          <w:i/>
+          <w:sz w:val="24"/>
+          <w:szCs w:val="24"/>
+        </w:rPr>
+        <w:t xml:space="preserve"> void </w:t>
+      </w:r>
+      <w:proofErr w:type="spellStart"/>
+      <w:r>
+        <w:rPr>
+          <w:rFonts w:cs="Arial"/>
+          <w:i/>
+          <w:sz w:val="24"/>
+          <w:szCs w:val="24"/>
+        </w:rPr>
+        <w:t>SendLogoutRequest</w:t>
+      </w:r>
+      <w:proofErr w:type="spellEnd"/>
+      <w:r>
+        <w:rPr>
+          <w:rFonts w:cs="Arial"/>
+          <w:i/>
+          <w:sz w:val="24"/>
+          <w:szCs w:val="24"/>
+        </w:rPr>
+        <w:t>()</w:t>
       </w:r>
     </w:p>
     <w:p>
@@ -9885,9 +12315,9 @@
         <w:pStyle w:val="ListParagraph"/>
         <w:ind w:left="3240"/>
         <w:rPr>
-          <w:b/>
-          <w:sz w:val="28"/>
-          <w:szCs w:val="28"/>
+          <w:rFonts w:cs="Arial"/>
+          <w:sz w:val="24"/>
+          <w:szCs w:val="24"/>
           <w:lang w:val="bg-BG"/>
         </w:rPr>
       </w:pPr>
@@ -9899,6 +12329,410 @@
           <w:lang w:val="bg-BG"/>
         </w:rPr>
         <w:t>Отговаря за регистрацията на крайните потребители в системата.</w:t>
+      </w:r>
+    </w:p>
+    <w:p>
+      <w:pPr>
+        <w:pStyle w:val="ListParagraph"/>
+        <w:ind w:left="3240"/>
+        <w:rPr>
+          <w:rFonts w:cs="Arial"/>
+          <w:i/>
+          <w:sz w:val="24"/>
+          <w:szCs w:val="24"/>
+        </w:rPr>
+      </w:pPr>
+      <w:proofErr w:type="gramStart"/>
+      <w:r>
+        <w:rPr>
+          <w:rFonts w:cs="Arial"/>
+          <w:i/>
+          <w:sz w:val="24"/>
+          <w:szCs w:val="24"/>
+        </w:rPr>
+        <w:t>public</w:t>
+      </w:r>
+      <w:proofErr w:type="gramEnd"/>
+      <w:r>
+        <w:rPr>
+          <w:rFonts w:cs="Arial"/>
+          <w:i/>
+          <w:sz w:val="24"/>
+          <w:szCs w:val="24"/>
+        </w:rPr>
+        <w:t xml:space="preserve"> string </w:t>
+      </w:r>
+      <w:proofErr w:type="spellStart"/>
+      <w:r>
+        <w:rPr>
+          <w:rFonts w:cs="Arial"/>
+          <w:i/>
+          <w:sz w:val="24"/>
+          <w:szCs w:val="24"/>
+        </w:rPr>
+        <w:t>GetUserName</w:t>
+      </w:r>
+      <w:proofErr w:type="spellEnd"/>
+      <w:r>
+        <w:rPr>
+          <w:rFonts w:cs="Arial"/>
+          <w:i/>
+          <w:sz w:val="24"/>
+          <w:szCs w:val="24"/>
+        </w:rPr>
+        <w:t>()</w:t>
+      </w:r>
+    </w:p>
+    <w:p>
+      <w:pPr>
+        <w:pStyle w:val="ListParagraph"/>
+        <w:ind w:left="3240"/>
+        <w:rPr>
+          <w:rFonts w:cs="Arial"/>
+          <w:i/>
+          <w:sz w:val="24"/>
+          <w:szCs w:val="24"/>
+        </w:rPr>
+      </w:pPr>
+      <w:proofErr w:type="gramStart"/>
+      <w:r>
+        <w:rPr>
+          <w:rFonts w:cs="Arial"/>
+          <w:i/>
+          <w:sz w:val="24"/>
+          <w:szCs w:val="24"/>
+        </w:rPr>
+        <w:t>public</w:t>
+      </w:r>
+      <w:proofErr w:type="gramEnd"/>
+      <w:r>
+        <w:rPr>
+          <w:rFonts w:cs="Arial"/>
+          <w:i/>
+          <w:sz w:val="24"/>
+          <w:szCs w:val="24"/>
+        </w:rPr>
+        <w:t xml:space="preserve"> string </w:t>
+      </w:r>
+      <w:proofErr w:type="spellStart"/>
+      <w:r>
+        <w:rPr>
+          <w:rFonts w:cs="Arial"/>
+          <w:i/>
+          <w:sz w:val="24"/>
+          <w:szCs w:val="24"/>
+        </w:rPr>
+        <w:t>GetPassword</w:t>
+      </w:r>
+      <w:proofErr w:type="spellEnd"/>
+      <w:r>
+        <w:rPr>
+          <w:rFonts w:cs="Arial"/>
+          <w:i/>
+          <w:sz w:val="24"/>
+          <w:szCs w:val="24"/>
+        </w:rPr>
+        <w:t>()</w:t>
+      </w:r>
+    </w:p>
+    <w:p>
+      <w:pPr>
+        <w:pStyle w:val="ListParagraph"/>
+        <w:ind w:left="3240"/>
+        <w:rPr>
+          <w:rFonts w:cs="Arial"/>
+          <w:i/>
+          <w:sz w:val="24"/>
+          <w:szCs w:val="24"/>
+        </w:rPr>
+      </w:pPr>
+      <w:proofErr w:type="gramStart"/>
+      <w:r>
+        <w:rPr>
+          <w:rFonts w:cs="Arial"/>
+          <w:i/>
+          <w:sz w:val="24"/>
+          <w:szCs w:val="24"/>
+        </w:rPr>
+        <w:t>public</w:t>
+      </w:r>
+      <w:proofErr w:type="gramEnd"/>
+      <w:r>
+        <w:rPr>
+          <w:rFonts w:cs="Arial"/>
+          <w:i/>
+          <w:sz w:val="24"/>
+          <w:szCs w:val="24"/>
+        </w:rPr>
+        <w:t xml:space="preserve"> string </w:t>
+      </w:r>
+      <w:proofErr w:type="spellStart"/>
+      <w:r>
+        <w:rPr>
+          <w:rFonts w:cs="Arial"/>
+          <w:i/>
+          <w:sz w:val="24"/>
+          <w:szCs w:val="24"/>
+        </w:rPr>
+        <w:t>GetEmail</w:t>
+      </w:r>
+      <w:proofErr w:type="spellEnd"/>
+      <w:r>
+        <w:rPr>
+          <w:rFonts w:cs="Arial"/>
+          <w:i/>
+          <w:sz w:val="24"/>
+          <w:szCs w:val="24"/>
+        </w:rPr>
+        <w:t>()</w:t>
+      </w:r>
+    </w:p>
+    <w:p>
+      <w:pPr>
+        <w:pStyle w:val="ListParagraph"/>
+        <w:ind w:left="3240"/>
+        <w:rPr>
+          <w:rFonts w:cs="Arial"/>
+          <w:i/>
+          <w:sz w:val="24"/>
+          <w:szCs w:val="24"/>
+        </w:rPr>
+      </w:pPr>
+      <w:proofErr w:type="gramStart"/>
+      <w:r>
+        <w:rPr>
+          <w:rFonts w:cs="Arial"/>
+          <w:i/>
+          <w:sz w:val="24"/>
+          <w:szCs w:val="24"/>
+        </w:rPr>
+        <w:t>public</w:t>
+      </w:r>
+      <w:proofErr w:type="gramEnd"/>
+      <w:r>
+        <w:rPr>
+          <w:rFonts w:cs="Arial"/>
+          <w:i/>
+          <w:sz w:val="24"/>
+          <w:szCs w:val="24"/>
+        </w:rPr>
+        <w:t xml:space="preserve"> bool </w:t>
+      </w:r>
+      <w:proofErr w:type="spellStart"/>
+      <w:r>
+        <w:rPr>
+          <w:rFonts w:cs="Arial"/>
+          <w:i/>
+          <w:sz w:val="24"/>
+          <w:szCs w:val="24"/>
+        </w:rPr>
+        <w:t>ValidateUserName</w:t>
+      </w:r>
+      <w:proofErr w:type="spellEnd"/>
+      <w:r>
+        <w:rPr>
+          <w:rFonts w:cs="Arial"/>
+          <w:i/>
+          <w:sz w:val="24"/>
+          <w:szCs w:val="24"/>
+        </w:rPr>
+        <w:t xml:space="preserve">(string </w:t>
+      </w:r>
+      <w:proofErr w:type="spellStart"/>
+      <w:r>
+        <w:rPr>
+          <w:rFonts w:cs="Arial"/>
+          <w:i/>
+          <w:sz w:val="24"/>
+          <w:szCs w:val="24"/>
+        </w:rPr>
+        <w:t>userName</w:t>
+      </w:r>
+      <w:proofErr w:type="spellEnd"/>
+      <w:r>
+        <w:rPr>
+          <w:rFonts w:cs="Arial"/>
+          <w:i/>
+          <w:sz w:val="24"/>
+          <w:szCs w:val="24"/>
+        </w:rPr>
+        <w:t>)</w:t>
+      </w:r>
+    </w:p>
+    <w:p>
+      <w:pPr>
+        <w:pStyle w:val="ListParagraph"/>
+        <w:ind w:left="3240"/>
+        <w:rPr>
+          <w:rFonts w:cs="Arial"/>
+          <w:i/>
+          <w:sz w:val="24"/>
+          <w:szCs w:val="24"/>
+        </w:rPr>
+      </w:pPr>
+      <w:proofErr w:type="gramStart"/>
+      <w:r>
+        <w:rPr>
+          <w:rFonts w:cs="Arial"/>
+          <w:i/>
+          <w:sz w:val="24"/>
+          <w:szCs w:val="24"/>
+        </w:rPr>
+        <w:t>public</w:t>
+      </w:r>
+      <w:proofErr w:type="gramEnd"/>
+      <w:r>
+        <w:rPr>
+          <w:rFonts w:cs="Arial"/>
+          <w:i/>
+          <w:sz w:val="24"/>
+          <w:szCs w:val="24"/>
+        </w:rPr>
+        <w:t xml:space="preserve"> bool </w:t>
+      </w:r>
+      <w:proofErr w:type="spellStart"/>
+      <w:r>
+        <w:rPr>
+          <w:rFonts w:cs="Arial"/>
+          <w:i/>
+          <w:sz w:val="24"/>
+          <w:szCs w:val="24"/>
+        </w:rPr>
+        <w:t>ValidatePassword</w:t>
+      </w:r>
+      <w:proofErr w:type="spellEnd"/>
+      <w:r>
+        <w:rPr>
+          <w:rFonts w:cs="Arial"/>
+          <w:i/>
+          <w:sz w:val="24"/>
+          <w:szCs w:val="24"/>
+        </w:rPr>
+        <w:t>(string password)</w:t>
+      </w:r>
+    </w:p>
+    <w:p>
+      <w:pPr>
+        <w:pStyle w:val="ListParagraph"/>
+        <w:ind w:left="3240"/>
+        <w:rPr>
+          <w:rFonts w:cs="Arial"/>
+          <w:i/>
+          <w:sz w:val="24"/>
+          <w:szCs w:val="24"/>
+        </w:rPr>
+      </w:pPr>
+      <w:proofErr w:type="gramStart"/>
+      <w:r>
+        <w:rPr>
+          <w:rFonts w:cs="Arial"/>
+          <w:i/>
+          <w:sz w:val="24"/>
+          <w:szCs w:val="24"/>
+        </w:rPr>
+        <w:t>public</w:t>
+      </w:r>
+      <w:proofErr w:type="gramEnd"/>
+      <w:r>
+        <w:rPr>
+          <w:rFonts w:cs="Arial"/>
+          <w:i/>
+          <w:sz w:val="24"/>
+          <w:szCs w:val="24"/>
+        </w:rPr>
+        <w:t xml:space="preserve"> bool </w:t>
+      </w:r>
+      <w:proofErr w:type="spellStart"/>
+      <w:r>
+        <w:rPr>
+          <w:rFonts w:cs="Arial"/>
+          <w:i/>
+          <w:sz w:val="24"/>
+          <w:szCs w:val="24"/>
+        </w:rPr>
+        <w:t>ValidateEmail</w:t>
+      </w:r>
+      <w:proofErr w:type="spellEnd"/>
+      <w:r>
+        <w:rPr>
+          <w:rFonts w:cs="Arial"/>
+          <w:i/>
+          <w:sz w:val="24"/>
+          <w:szCs w:val="24"/>
+        </w:rPr>
+        <w:t>(string email)</w:t>
+      </w:r>
+    </w:p>
+    <w:p>
+      <w:pPr>
+        <w:pStyle w:val="ListParagraph"/>
+        <w:ind w:left="3240"/>
+        <w:rPr>
+          <w:b/>
+          <w:i/>
+          <w:sz w:val="28"/>
+          <w:szCs w:val="28"/>
+        </w:rPr>
+      </w:pPr>
+      <w:proofErr w:type="gramStart"/>
+      <w:r>
+        <w:rPr>
+          <w:rFonts w:cs="Arial"/>
+          <w:i/>
+          <w:sz w:val="24"/>
+          <w:szCs w:val="24"/>
+        </w:rPr>
+        <w:t>public</w:t>
+      </w:r>
+      <w:proofErr w:type="gramEnd"/>
+      <w:r>
+        <w:rPr>
+          <w:rFonts w:cs="Arial"/>
+          <w:i/>
+          <w:sz w:val="24"/>
+          <w:szCs w:val="24"/>
+        </w:rPr>
+        <w:t xml:space="preserve"> void </w:t>
+      </w:r>
+      <w:proofErr w:type="spellStart"/>
+      <w:r>
+        <w:rPr>
+          <w:rFonts w:cs="Arial"/>
+          <w:i/>
+          <w:sz w:val="24"/>
+          <w:szCs w:val="24"/>
+        </w:rPr>
+        <w:t>SendRegisterRequest</w:t>
+      </w:r>
+      <w:proofErr w:type="spellEnd"/>
+      <w:r>
+        <w:rPr>
+          <w:rFonts w:cs="Arial"/>
+          <w:i/>
+          <w:sz w:val="24"/>
+          <w:szCs w:val="24"/>
+        </w:rPr>
+        <w:t xml:space="preserve">(string </w:t>
+      </w:r>
+      <w:proofErr w:type="spellStart"/>
+      <w:r>
+        <w:rPr>
+          <w:rFonts w:cs="Arial"/>
+          <w:i/>
+          <w:sz w:val="24"/>
+          <w:szCs w:val="24"/>
+        </w:rPr>
+        <w:t>userName</w:t>
+      </w:r>
+      <w:proofErr w:type="spellEnd"/>
+      <w:r>
+        <w:rPr>
+          <w:rFonts w:cs="Arial"/>
+          <w:i/>
+          <w:sz w:val="24"/>
+          <w:szCs w:val="24"/>
+        </w:rPr>
+        <w:t>, string password, string email)</w:t>
       </w:r>
     </w:p>
     <w:p>
@@ -9974,6 +12808,30 @@
     <w:p>
       <w:pPr>
         <w:pStyle w:val="ListParagraph"/>
+        <w:ind w:left="3240"/>
+        <w:rPr>
+          <w:b/>
+          <w:sz w:val="28"/>
+          <w:szCs w:val="28"/>
+          <w:lang w:val="bg-BG"/>
+        </w:rPr>
+      </w:pPr>
+    </w:p>
+    <w:p>
+      <w:pPr>
+        <w:pStyle w:val="ListParagraph"/>
+        <w:ind w:left="3240"/>
+        <w:rPr>
+          <w:b/>
+          <w:sz w:val="28"/>
+          <w:szCs w:val="28"/>
+          <w:lang w:val="bg-BG"/>
+        </w:rPr>
+      </w:pPr>
+    </w:p>
+    <w:p>
+      <w:pPr>
+        <w:pStyle w:val="ListParagraph"/>
         <w:numPr>
           <w:ilvl w:val="1"/>
           <w:numId w:val="3"/>
@@ -9993,6 +12851,7 @@
           <w:szCs w:val="28"/>
           <w:lang w:val="bg-BG"/>
         </w:rPr>
+        <w:lastRenderedPageBreak/>
         <w:t>Превозни средства</w:t>
       </w:r>
     </w:p>
@@ -10178,6 +13037,53 @@
         <w:t>Описание на интерфейсите</w:t>
       </w:r>
     </w:p>
+    <w:p>
+      <w:pPr>
+        <w:pStyle w:val="ListParagraph"/>
+        <w:ind w:left="2160"/>
+        <w:rPr>
+          <w:i/>
+          <w:sz w:val="24"/>
+          <w:szCs w:val="24"/>
+        </w:rPr>
+      </w:pPr>
+      <w:proofErr w:type="gramStart"/>
+      <w:r>
+        <w:rPr>
+          <w:i/>
+          <w:sz w:val="24"/>
+          <w:szCs w:val="24"/>
+        </w:rPr>
+        <w:t>public</w:t>
+      </w:r>
+      <w:proofErr w:type="gramEnd"/>
+      <w:r>
+        <w:rPr>
+          <w:i/>
+          <w:sz w:val="24"/>
+          <w:szCs w:val="24"/>
+        </w:rPr>
+        <w:t xml:space="preserve"> Vehicle </w:t>
+      </w:r>
+      <w:proofErr w:type="spellStart"/>
+      <w:r>
+        <w:rPr>
+          <w:i/>
+          <w:sz w:val="24"/>
+          <w:szCs w:val="24"/>
+        </w:rPr>
+        <w:t>GetCurrentVehicle</w:t>
+      </w:r>
+      <w:proofErr w:type="spellEnd"/>
+      <w:r>
+        <w:rPr>
+          <w:i/>
+          <w:sz w:val="24"/>
+          <w:szCs w:val="24"/>
+        </w:rPr>
+        <w:t>()</w:t>
+      </w:r>
+    </w:p>
     <w:bookmarkEnd w:id="32"/>
     <w:p>
       <w:pPr>
@@ -10208,9 +13114,9 @@
         <w:pStyle w:val="ListParagraph"/>
         <w:ind w:left="2880"/>
         <w:rPr>
-          <w:b/>
-          <w:sz w:val="28"/>
-          <w:szCs w:val="28"/>
+          <w:rFonts w:cs="Arial"/>
+          <w:sz w:val="24"/>
+          <w:szCs w:val="24"/>
           <w:lang w:val="bg-BG"/>
         </w:rPr>
       </w:pPr>
@@ -10222,6 +13128,214 @@
           <w:lang w:val="bg-BG"/>
         </w:rPr>
         <w:t>Отговаря за регистрацията на превозни средства в системата.</w:t>
+      </w:r>
+    </w:p>
+    <w:p>
+      <w:pPr>
+        <w:pStyle w:val="ListParagraph"/>
+        <w:ind w:left="2880"/>
+        <w:rPr>
+          <w:rFonts w:cs="Arial"/>
+          <w:i/>
+          <w:sz w:val="24"/>
+          <w:szCs w:val="24"/>
+        </w:rPr>
+      </w:pPr>
+      <w:proofErr w:type="gramStart"/>
+      <w:r>
+        <w:rPr>
+          <w:rFonts w:cs="Arial"/>
+          <w:i/>
+          <w:sz w:val="24"/>
+          <w:szCs w:val="24"/>
+        </w:rPr>
+        <w:t>public</w:t>
+      </w:r>
+      <w:proofErr w:type="gramEnd"/>
+      <w:r>
+        <w:rPr>
+          <w:rFonts w:cs="Arial"/>
+          <w:i/>
+          <w:sz w:val="24"/>
+          <w:szCs w:val="24"/>
+        </w:rPr>
+        <w:t xml:space="preserve"> string </w:t>
+      </w:r>
+      <w:proofErr w:type="spellStart"/>
+      <w:r>
+        <w:rPr>
+          <w:rFonts w:cs="Arial"/>
+          <w:i/>
+          <w:sz w:val="24"/>
+          <w:szCs w:val="24"/>
+        </w:rPr>
+        <w:t>GetVehicleRegisterNumber</w:t>
+      </w:r>
+      <w:proofErr w:type="spellEnd"/>
+      <w:r>
+        <w:rPr>
+          <w:rFonts w:cs="Arial"/>
+          <w:i/>
+          <w:sz w:val="24"/>
+          <w:szCs w:val="24"/>
+        </w:rPr>
+        <w:t>()</w:t>
+      </w:r>
+    </w:p>
+    <w:p>
+      <w:pPr>
+        <w:pStyle w:val="ListParagraph"/>
+        <w:ind w:left="2880"/>
+        <w:rPr>
+          <w:rFonts w:cs="Arial"/>
+          <w:i/>
+          <w:sz w:val="24"/>
+          <w:szCs w:val="24"/>
+        </w:rPr>
+      </w:pPr>
+      <w:proofErr w:type="gramStart"/>
+      <w:r>
+        <w:rPr>
+          <w:rFonts w:cs="Arial"/>
+          <w:i/>
+          <w:sz w:val="24"/>
+          <w:szCs w:val="24"/>
+        </w:rPr>
+        <w:t>public</w:t>
+      </w:r>
+      <w:proofErr w:type="gramEnd"/>
+      <w:r>
+        <w:rPr>
+          <w:rFonts w:cs="Arial"/>
+          <w:i/>
+          <w:sz w:val="24"/>
+          <w:szCs w:val="24"/>
+        </w:rPr>
+        <w:t xml:space="preserve"> Profile </w:t>
+      </w:r>
+      <w:proofErr w:type="spellStart"/>
+      <w:r>
+        <w:rPr>
+          <w:rFonts w:cs="Arial"/>
+          <w:i/>
+          <w:sz w:val="24"/>
+          <w:szCs w:val="24"/>
+        </w:rPr>
+        <w:t>GetVehicleOwner</w:t>
+      </w:r>
+      <w:proofErr w:type="spellEnd"/>
+      <w:r>
+        <w:rPr>
+          <w:rFonts w:cs="Arial"/>
+          <w:i/>
+          <w:sz w:val="24"/>
+          <w:szCs w:val="24"/>
+        </w:rPr>
+        <w:t>()</w:t>
+      </w:r>
+    </w:p>
+    <w:p>
+      <w:pPr>
+        <w:pStyle w:val="ListParagraph"/>
+        <w:ind w:left="2880"/>
+        <w:rPr>
+          <w:rFonts w:cs="Arial"/>
+          <w:i/>
+          <w:sz w:val="24"/>
+          <w:szCs w:val="24"/>
+        </w:rPr>
+      </w:pPr>
+      <w:proofErr w:type="gramStart"/>
+      <w:r>
+        <w:rPr>
+          <w:rFonts w:cs="Arial"/>
+          <w:i/>
+          <w:sz w:val="24"/>
+          <w:szCs w:val="24"/>
+        </w:rPr>
+        <w:t>public</w:t>
+      </w:r>
+      <w:proofErr w:type="gramEnd"/>
+      <w:r>
+        <w:rPr>
+          <w:rFonts w:cs="Arial"/>
+          <w:i/>
+          <w:sz w:val="24"/>
+          <w:szCs w:val="24"/>
+        </w:rPr>
+        <w:t xml:space="preserve"> string </w:t>
+      </w:r>
+      <w:proofErr w:type="spellStart"/>
+      <w:r>
+        <w:rPr>
+          <w:rFonts w:cs="Arial"/>
+          <w:i/>
+          <w:sz w:val="24"/>
+          <w:szCs w:val="24"/>
+        </w:rPr>
+        <w:t>GetVehicleModel</w:t>
+      </w:r>
+      <w:proofErr w:type="spellEnd"/>
+      <w:r>
+        <w:rPr>
+          <w:rFonts w:cs="Arial"/>
+          <w:i/>
+          <w:sz w:val="24"/>
+          <w:szCs w:val="24"/>
+        </w:rPr>
+        <w:t>()</w:t>
+      </w:r>
+    </w:p>
+    <w:p>
+      <w:pPr>
+        <w:pStyle w:val="ListParagraph"/>
+        <w:ind w:left="2880"/>
+        <w:rPr>
+          <w:rFonts w:cs="Arial"/>
+          <w:i/>
+          <w:sz w:val="24"/>
+          <w:szCs w:val="24"/>
+        </w:rPr>
+      </w:pPr>
+      <w:proofErr w:type="gramStart"/>
+      <w:r>
+        <w:rPr>
+          <w:rFonts w:cs="Arial"/>
+          <w:i/>
+          <w:sz w:val="24"/>
+          <w:szCs w:val="24"/>
+        </w:rPr>
+        <w:t>public</w:t>
+      </w:r>
+      <w:proofErr w:type="gramEnd"/>
+      <w:r>
+        <w:rPr>
+          <w:rFonts w:cs="Arial"/>
+          <w:i/>
+          <w:sz w:val="24"/>
+          <w:szCs w:val="24"/>
+        </w:rPr>
+        <w:t xml:space="preserve"> bool </w:t>
+      </w:r>
+      <w:proofErr w:type="spellStart"/>
+      <w:r>
+        <w:rPr>
+          <w:rFonts w:cs="Arial"/>
+          <w:i/>
+          <w:sz w:val="24"/>
+          <w:szCs w:val="24"/>
+        </w:rPr>
+        <w:t>ValidateVehicleRegisterNumber</w:t>
+      </w:r>
+      <w:proofErr w:type="spellEnd"/>
+      <w:r>
+        <w:rPr>
+          <w:rFonts w:cs="Arial"/>
+          <w:i/>
+          <w:sz w:val="24"/>
+          <w:szCs w:val="24"/>
+        </w:rPr>
+        <w:t>()</w:t>
       </w:r>
     </w:p>
     <w:p>
@@ -10253,9 +13367,9 @@
         <w:pStyle w:val="ListParagraph"/>
         <w:ind w:left="2880"/>
         <w:rPr>
-          <w:b/>
-          <w:sz w:val="28"/>
-          <w:szCs w:val="28"/>
+          <w:rFonts w:cs="Arial"/>
+          <w:sz w:val="24"/>
+          <w:szCs w:val="24"/>
           <w:lang w:val="bg-BG"/>
         </w:rPr>
       </w:pPr>
@@ -10267,6 +13381,132 @@
           <w:lang w:val="bg-BG"/>
         </w:rPr>
         <w:t>Дава възможност на крайния потребител да променя информацията за превозното средство, което е регистрирал.</w:t>
+      </w:r>
+    </w:p>
+    <w:p>
+      <w:pPr>
+        <w:pStyle w:val="ListParagraph"/>
+        <w:ind w:left="2880"/>
+        <w:rPr>
+          <w:rFonts w:cs="Arial"/>
+          <w:i/>
+          <w:sz w:val="24"/>
+          <w:szCs w:val="24"/>
+        </w:rPr>
+      </w:pPr>
+      <w:proofErr w:type="gramStart"/>
+      <w:r>
+        <w:rPr>
+          <w:rFonts w:cs="Arial"/>
+          <w:i/>
+          <w:sz w:val="24"/>
+          <w:szCs w:val="24"/>
+        </w:rPr>
+        <w:t>public</w:t>
+      </w:r>
+      <w:proofErr w:type="gramEnd"/>
+      <w:r>
+        <w:rPr>
+          <w:rFonts w:cs="Arial"/>
+          <w:i/>
+          <w:sz w:val="24"/>
+          <w:szCs w:val="24"/>
+        </w:rPr>
+        <w:t xml:space="preserve"> void</w:t>
+      </w:r>
+      <w:r>
+        <w:rPr>
+          <w:rFonts w:cs="Arial"/>
+          <w:i/>
+          <w:sz w:val="24"/>
+          <w:szCs w:val="24"/>
+        </w:rPr>
+        <w:t xml:space="preserve"> </w:t>
+      </w:r>
+      <w:proofErr w:type="spellStart"/>
+      <w:r>
+        <w:rPr>
+          <w:rFonts w:cs="Arial"/>
+          <w:i/>
+          <w:sz w:val="24"/>
+          <w:szCs w:val="24"/>
+        </w:rPr>
+        <w:t>UpdateVehicle</w:t>
+      </w:r>
+      <w:proofErr w:type="spellEnd"/>
+      <w:r>
+        <w:rPr>
+          <w:rFonts w:cs="Arial"/>
+          <w:i/>
+          <w:sz w:val="24"/>
+          <w:szCs w:val="24"/>
+        </w:rPr>
+        <w:t xml:space="preserve"> ()</w:t>
+      </w:r>
+    </w:p>
+    <w:p>
+      <w:pPr>
+        <w:pStyle w:val="ListParagraph"/>
+        <w:ind w:left="2880"/>
+        <w:rPr>
+          <w:i/>
+          <w:sz w:val="24"/>
+          <w:szCs w:val="24"/>
+        </w:rPr>
+      </w:pPr>
+      <w:proofErr w:type="gramStart"/>
+      <w:r>
+        <w:rPr>
+          <w:i/>
+          <w:sz w:val="24"/>
+          <w:szCs w:val="24"/>
+        </w:rPr>
+        <w:t>public</w:t>
+      </w:r>
+      <w:proofErr w:type="gramEnd"/>
+      <w:r>
+        <w:rPr>
+          <w:i/>
+          <w:sz w:val="24"/>
+          <w:szCs w:val="24"/>
+        </w:rPr>
+        <w:t xml:space="preserve"> void </w:t>
+      </w:r>
+      <w:proofErr w:type="spellStart"/>
+      <w:r>
+        <w:rPr>
+          <w:i/>
+          <w:sz w:val="24"/>
+          <w:szCs w:val="24"/>
+        </w:rPr>
+        <w:t>SetNewRegisterNumber</w:t>
+      </w:r>
+      <w:proofErr w:type="spellEnd"/>
+      <w:r>
+        <w:rPr>
+          <w:i/>
+          <w:sz w:val="24"/>
+          <w:szCs w:val="24"/>
+        </w:rPr>
+        <w:t xml:space="preserve">(string </w:t>
+      </w:r>
+      <w:proofErr w:type="spellStart"/>
+      <w:r>
+        <w:rPr>
+          <w:i/>
+          <w:sz w:val="24"/>
+          <w:szCs w:val="24"/>
+        </w:rPr>
+        <w:t>newRegisterNumber</w:t>
+      </w:r>
+      <w:proofErr w:type="spellEnd"/>
+      <w:r>
+        <w:rPr>
+          <w:i/>
+          <w:sz w:val="24"/>
+          <w:szCs w:val="24"/>
+        </w:rPr>
+        <w:t>)</w:t>
       </w:r>
     </w:p>
     <w:p>
@@ -10290,7 +13530,6 @@
           <w:szCs w:val="28"/>
           <w:lang w:val="bg-BG"/>
         </w:rPr>
-        <w:lastRenderedPageBreak/>
         <w:t>Статистика</w:t>
       </w:r>
     </w:p>
@@ -10299,9 +13538,9 @@
         <w:pStyle w:val="ListParagraph"/>
         <w:ind w:left="2880"/>
         <w:rPr>
-          <w:b/>
-          <w:sz w:val="28"/>
-          <w:szCs w:val="28"/>
+          <w:rFonts w:cs="Arial"/>
+          <w:sz w:val="24"/>
+          <w:szCs w:val="24"/>
           <w:lang w:val="bg-BG"/>
         </w:rPr>
       </w:pPr>
@@ -10313,6 +13552,78 @@
           <w:lang w:val="bg-BG"/>
         </w:rPr>
         <w:t>Пази информация за пътуванията с даденото превозно средство.</w:t>
+      </w:r>
+    </w:p>
+    <w:p>
+      <w:pPr>
+        <w:pStyle w:val="ListParagraph"/>
+        <w:ind w:left="2880"/>
+        <w:rPr>
+          <w:b/>
+          <w:i/>
+          <w:sz w:val="28"/>
+          <w:szCs w:val="28"/>
+        </w:rPr>
+      </w:pPr>
+      <w:proofErr w:type="gramStart"/>
+      <w:r>
+        <w:rPr>
+          <w:rFonts w:cs="Arial"/>
+          <w:i/>
+          <w:sz w:val="24"/>
+          <w:szCs w:val="24"/>
+        </w:rPr>
+        <w:t>public</w:t>
+      </w:r>
+      <w:proofErr w:type="gramEnd"/>
+      <w:r>
+        <w:rPr>
+          <w:rFonts w:cs="Arial"/>
+          <w:i/>
+          <w:sz w:val="24"/>
+          <w:szCs w:val="24"/>
+        </w:rPr>
+        <w:t xml:space="preserve"> </w:t>
+      </w:r>
+      <w:proofErr w:type="spellStart"/>
+      <w:r>
+        <w:rPr>
+          <w:rFonts w:cs="Arial"/>
+          <w:i/>
+          <w:sz w:val="24"/>
+          <w:szCs w:val="24"/>
+        </w:rPr>
+        <w:t>VehicleStatistics</w:t>
+      </w:r>
+      <w:proofErr w:type="spellEnd"/>
+      <w:r>
+        <w:rPr>
+          <w:rFonts w:cs="Arial"/>
+          <w:i/>
+          <w:sz w:val="24"/>
+          <w:szCs w:val="24"/>
+        </w:rPr>
+        <w:t xml:space="preserve"> </w:t>
+      </w:r>
+      <w:proofErr w:type="spellStart"/>
+      <w:r>
+        <w:rPr>
+          <w:rFonts w:cs="Arial"/>
+          <w:i/>
+          <w:sz w:val="24"/>
+          <w:szCs w:val="24"/>
+        </w:rPr>
+        <w:t>GetVehicleStatistics</w:t>
+      </w:r>
+      <w:proofErr w:type="spellEnd"/>
+      <w:r>
+        <w:rPr>
+          <w:rFonts w:cs="Arial"/>
+          <w:i/>
+          <w:sz w:val="24"/>
+          <w:szCs w:val="24"/>
+        </w:rPr>
+        <w:t>(Vehicle vehicle)</w:t>
       </w:r>
     </w:p>
     <w:p>
@@ -10432,6 +13743,7 @@
           <w:szCs w:val="24"/>
           <w:lang w:val="bg-BG"/>
         </w:rPr>
+        <w:lastRenderedPageBreak/>
         <w:t>Основната задача на този модул е да съхранява личната информация за крайните потребители и информацията за превозните средства.</w:t>
       </w:r>
     </w:p>
@@ -10708,7 +14020,6 @@
           <w:szCs w:val="28"/>
           <w:lang w:val="bg-BG"/>
         </w:rPr>
-        <w:lastRenderedPageBreak/>
         <w:t>Мотивация за избора на структура</w:t>
       </w:r>
     </w:p>
@@ -10775,6 +14086,7 @@
         <w:rPr>
           <w:noProof/>
         </w:rPr>
+        <w:lastRenderedPageBreak/>
         <w:drawing>
           <wp:inline distT="0" distB="0" distL="0" distR="0" wp14:anchorId="640E2F47" wp14:editId="0F38AD7C">
             <wp:extent cx="5715000" cy="4488180"/>
@@ -11066,7 +14378,6 @@
           <w:szCs w:val="24"/>
           <w:lang w:val="bg-BG"/>
         </w:rPr>
-        <w:lastRenderedPageBreak/>
         <w:t xml:space="preserve">Вътрешни връзки в </w:t>
       </w:r>
       <w:r>
@@ -11368,6 +14679,7 @@
           <w:sz w:val="24"/>
           <w:szCs w:val="24"/>
         </w:rPr>
+        <w:lastRenderedPageBreak/>
         <w:t xml:space="preserve">Encryption Manager </w:t>
       </w:r>
       <w:proofErr w:type="gramStart"/>
@@ -12464,6 +15776,7 @@
           <w:lang w:val="bg-BG"/>
         </w:rPr>
       </w:pPr>
+      <w:bookmarkStart w:id="49" w:name="_GoBack"/>
       <w:r>
         <w:rPr>
           <w:noProof/>
@@ -12511,6 +15824,7 @@
           </wp:inline>
         </w:drawing>
       </w:r>
+      <w:bookmarkEnd w:id="49"/>
     </w:p>
     <w:p>
       <w:pPr>
@@ -12526,7 +15840,7 @@
           <w:lang w:val="bg-BG"/>
         </w:rPr>
       </w:pPr>
-      <w:bookmarkStart w:id="49" w:name="ОписаниеНаЕлементите2"/>
+      <w:bookmarkStart w:id="50" w:name="ОписаниеНаЕлементите2"/>
       <w:r>
         <w:rPr>
           <w:b/>
@@ -12537,7 +15851,7 @@
         <w:t>Описание на елементите и връзките</w:t>
       </w:r>
     </w:p>
-    <w:bookmarkEnd w:id="49"/>
+    <w:bookmarkEnd w:id="50"/>
     <w:p>
       <w:pPr>
         <w:pStyle w:val="ListParagraph"/>
@@ -12987,7 +16301,7 @@
           <w:lang w:val="bg-BG"/>
         </w:rPr>
       </w:pPr>
-      <w:bookmarkStart w:id="50" w:name="СтруктураНаПроцесите"/>
+      <w:bookmarkStart w:id="51" w:name="СтруктураНаПроцесите"/>
       <w:r>
         <w:rPr>
           <w:b/>
@@ -13012,8 +16326,8 @@
           <w:lang w:val="bg-BG"/>
         </w:rPr>
       </w:pPr>
-      <w:bookmarkStart w:id="51" w:name="Мотивация3"/>
-      <w:bookmarkEnd w:id="50"/>
+      <w:bookmarkStart w:id="52" w:name="Мотивация3"/>
+      <w:bookmarkEnd w:id="51"/>
       <w:r>
         <w:rPr>
           <w:b/>
@@ -13024,7 +16338,7 @@
         <w:t>Мотивация за избора на структура</w:t>
       </w:r>
     </w:p>
-    <w:bookmarkEnd w:id="51"/>
+    <w:bookmarkEnd w:id="52"/>
     <w:p>
       <w:pPr>
         <w:pStyle w:val="ListParagraph"/>
@@ -13058,7 +16372,7 @@
           <w:lang w:val="bg-BG"/>
         </w:rPr>
       </w:pPr>
-      <w:bookmarkStart w:id="52" w:name="ПървичноПредставяне3"/>
+      <w:bookmarkStart w:id="53" w:name="ПървичноПредставяне3"/>
       <w:r>
         <w:rPr>
           <w:b/>
@@ -13069,7 +16383,7 @@
         <w:t>Първично представяне</w:t>
       </w:r>
     </w:p>
-    <w:bookmarkEnd w:id="52"/>
+    <w:bookmarkEnd w:id="53"/>
     <w:p>
       <w:pPr>
         <w:pStyle w:val="ListParagraph"/>
@@ -13258,7 +16572,7 @@
           <w:lang w:val="bg-BG"/>
         </w:rPr>
       </w:pPr>
-      <w:bookmarkStart w:id="53" w:name="ОписаниеНаЕлементите3"/>
+      <w:bookmarkStart w:id="54" w:name="ОписаниеНаЕлементите3"/>
       <w:r>
         <w:rPr>
           <w:b/>
@@ -13269,7 +16583,7 @@
         <w:t>Описание на елементите и връзките</w:t>
       </w:r>
     </w:p>
-    <w:bookmarkEnd w:id="53"/>
+    <w:bookmarkEnd w:id="54"/>
     <w:p>
       <w:pPr>
         <w:pStyle w:val="ListParagraph"/>
@@ -13420,7 +16734,7 @@
           <w:lang w:val="bg-BG"/>
         </w:rPr>
       </w:pPr>
-      <w:bookmarkStart w:id="54" w:name="архитектурнаОбосновка"/>
+      <w:bookmarkStart w:id="55" w:name="архитектурнаОбосновка"/>
       <w:r>
         <w:rPr>
           <w:b/>
@@ -13431,7 +16745,7 @@
         <w:t>Архитектурна обосновка</w:t>
       </w:r>
     </w:p>
-    <w:bookmarkEnd w:id="54"/>
+    <w:bookmarkEnd w:id="55"/>
     <w:p>
       <w:pPr>
         <w:pStyle w:val="ListParagraph"/>
@@ -14995,7 +18309,7 @@
 </file>
 
 <file path=customXml/itemProps1.xml><?xml version="1.0" encoding="utf-8"?>
-<ds:datastoreItem xmlns:ds="http://schemas.openxmlformats.org/officeDocument/2006/customXml" ds:itemID="{992EE20D-0DEB-46ED-B753-F8A5BECE22BE}">
+<ds:datastoreItem xmlns:ds="http://schemas.openxmlformats.org/officeDocument/2006/customXml" ds:itemID="{9D884EC5-42DC-469A-BFEB-E514F72B3CF2}">
   <ds:schemaRefs>
     <ds:schemaRef ds:uri="http://schemas.openxmlformats.org/officeDocument/2006/bibliography"/>
   </ds:schemaRefs>

</xml_diff>